<commit_message>
Added plan for group 2020
</commit_message>
<xml_diff>
--- a/documents/План выполнения лабораторных и самостоятельных работ.docx
+++ b/documents/План выполнения лабораторных и самостоятельных работ.docx
@@ -86,16 +86,17 @@
     </w:p>
     <w:tbl>
       <w:tblPr>
-        <w:tblStyle w:val="a3"/>
+        <w:tblStyle w:val="TableGrid"/>
         <w:tblW w:w="5000" w:type="pct"/>
         <w:tblLook w:val="04A0" w:firstRow="1" w:lastRow="0" w:firstColumn="1" w:lastColumn="0" w:noHBand="0" w:noVBand="1"/>
       </w:tblPr>
       <w:tblGrid>
-        <w:gridCol w:w="2029"/>
-        <w:gridCol w:w="1900"/>
-        <w:gridCol w:w="2022"/>
-        <w:gridCol w:w="2336"/>
-        <w:gridCol w:w="1058"/>
+        <w:gridCol w:w="1808"/>
+        <w:gridCol w:w="1105"/>
+        <w:gridCol w:w="1801"/>
+        <w:gridCol w:w="2116"/>
+        <w:gridCol w:w="1577"/>
+        <w:gridCol w:w="938"/>
       </w:tblGrid>
       <w:tr>
         <w:trPr>
@@ -112,14 +113,14 @@
               <w:jc w:val="center"/>
               <w:rPr>
                 <w:b/>
-                <w:sz w:val="28"/>
-                <w:szCs w:val="28"/>
-              </w:rPr>
-            </w:pPr>
-            <w:r>
-              <w:rPr>
-                <w:b/>
-                <w:sz w:val="28"/>
+                <w:sz w:val="24"/>
+                <w:szCs w:val="28"/>
+              </w:rPr>
+            </w:pPr>
+            <w:r>
+              <w:rPr>
+                <w:b/>
+                <w:sz w:val="24"/>
                 <w:szCs w:val="28"/>
               </w:rPr>
               <w:t>Направление/</w:t>
@@ -127,7 +128,7 @@
             <w:r>
               <w:rPr>
                 <w:b/>
-                <w:sz w:val="28"/>
+                <w:sz w:val="24"/>
                 <w:szCs w:val="28"/>
               </w:rPr>
               <w:br/>
@@ -137,22 +138,22 @@
         </w:tc>
         <w:tc>
           <w:tcPr>
-            <w:tcW w:w="1017" w:type="pct"/>
-          </w:tcPr>
-          <w:p>
-            <w:pPr>
-              <w:spacing w:after="0" w:line="240" w:lineRule="auto"/>
-              <w:jc w:val="center"/>
-              <w:rPr>
-                <w:b/>
-                <w:sz w:val="28"/>
-                <w:szCs w:val="28"/>
-              </w:rPr>
-            </w:pPr>
-            <w:r>
-              <w:rPr>
-                <w:b/>
-                <w:sz w:val="28"/>
+            <w:tcW w:w="710" w:type="pct"/>
+          </w:tcPr>
+          <w:p>
+            <w:pPr>
+              <w:spacing w:after="0" w:line="240" w:lineRule="auto"/>
+              <w:jc w:val="center"/>
+              <w:rPr>
+                <w:b/>
+                <w:sz w:val="24"/>
+                <w:szCs w:val="28"/>
+              </w:rPr>
+            </w:pPr>
+            <w:r>
+              <w:rPr>
+                <w:b/>
+                <w:sz w:val="24"/>
                 <w:szCs w:val="28"/>
               </w:rPr>
               <w:t>Группы</w:t>
@@ -169,14 +170,14 @@
               <w:jc w:val="center"/>
               <w:rPr>
                 <w:b/>
-                <w:sz w:val="28"/>
-                <w:szCs w:val="28"/>
-              </w:rPr>
-            </w:pPr>
-            <w:r>
-              <w:rPr>
-                <w:b/>
-                <w:sz w:val="28"/>
+                <w:sz w:val="24"/>
+                <w:szCs w:val="28"/>
+              </w:rPr>
+            </w:pPr>
+            <w:r>
+              <w:rPr>
+                <w:b/>
+                <w:sz w:val="24"/>
                 <w:szCs w:val="28"/>
               </w:rPr>
               <w:t>Лабораторные работы, час.</w:t>
@@ -194,14 +195,14 @@
               <w:jc w:val="center"/>
               <w:rPr>
                 <w:b/>
-                <w:sz w:val="28"/>
-                <w:szCs w:val="28"/>
-              </w:rPr>
-            </w:pPr>
-            <w:r>
-              <w:rPr>
-                <w:b/>
-                <w:sz w:val="28"/>
+                <w:sz w:val="24"/>
+                <w:szCs w:val="28"/>
+              </w:rPr>
+            </w:pPr>
+            <w:r>
+              <w:rPr>
+                <w:b/>
+                <w:sz w:val="24"/>
                 <w:szCs w:val="28"/>
               </w:rPr>
               <w:t>Самостоятельная работа, час.</w:t>
@@ -210,6 +211,46 @@
         </w:tc>
         <w:tc>
           <w:tcPr>
+            <w:tcW w:w="307" w:type="pct"/>
+          </w:tcPr>
+          <w:p>
+            <w:pPr>
+              <w:spacing w:after="0" w:line="240" w:lineRule="auto"/>
+              <w:jc w:val="center"/>
+              <w:rPr>
+                <w:b/>
+                <w:sz w:val="24"/>
+                <w:szCs w:val="28"/>
+              </w:rPr>
+            </w:pPr>
+            <w:r>
+              <w:rPr>
+                <w:b/>
+                <w:sz w:val="24"/>
+                <w:szCs w:val="28"/>
+              </w:rPr>
+              <w:t>Контрольная работа,</w:t>
+            </w:r>
+            <w:r>
+              <w:rPr>
+                <w:b/>
+                <w:sz w:val="24"/>
+                <w:szCs w:val="28"/>
+              </w:rPr>
+              <w:t xml:space="preserve"> </w:t>
+            </w:r>
+            <w:r>
+              <w:rPr>
+                <w:b/>
+                <w:sz w:val="24"/>
+                <w:szCs w:val="28"/>
+              </w:rPr>
+              <w:t>час</w:t>
+            </w:r>
+          </w:p>
+        </w:tc>
+        <w:tc>
+          <w:tcPr>
             <w:tcW w:w="566" w:type="pct"/>
           </w:tcPr>
           <w:p>
@@ -218,14 +259,14 @@
               <w:jc w:val="center"/>
               <w:rPr>
                 <w:b/>
-                <w:sz w:val="28"/>
-                <w:szCs w:val="28"/>
-              </w:rPr>
-            </w:pPr>
-            <w:r>
-              <w:rPr>
-                <w:b/>
-                <w:sz w:val="28"/>
+                <w:sz w:val="24"/>
+                <w:szCs w:val="28"/>
+              </w:rPr>
+            </w:pPr>
+            <w:r>
+              <w:rPr>
+                <w:b/>
+                <w:sz w:val="24"/>
                 <w:szCs w:val="28"/>
               </w:rPr>
               <w:t>Группа работ</w:t>
@@ -244,13 +285,13 @@
               <w:spacing w:after="0" w:line="240" w:lineRule="auto"/>
               <w:jc w:val="center"/>
               <w:rPr>
-                <w:sz w:val="28"/>
-                <w:szCs w:val="28"/>
-              </w:rPr>
-            </w:pPr>
-            <w:r>
-              <w:rPr>
-                <w:sz w:val="28"/>
+                <w:sz w:val="24"/>
+                <w:szCs w:val="28"/>
+              </w:rPr>
+            </w:pPr>
+            <w:r>
+              <w:rPr>
+                <w:sz w:val="24"/>
                 <w:szCs w:val="28"/>
               </w:rPr>
               <w:t>11.05.01</w:t>
@@ -259,21 +300,21 @@
         </w:tc>
         <w:tc>
           <w:tcPr>
-            <w:tcW w:w="1017" w:type="pct"/>
-            <w:vAlign w:val="center"/>
-          </w:tcPr>
-          <w:p>
-            <w:pPr>
-              <w:spacing w:after="0" w:line="240" w:lineRule="auto"/>
-              <w:jc w:val="center"/>
-              <w:rPr>
-                <w:sz w:val="28"/>
-                <w:szCs w:val="28"/>
-              </w:rPr>
-            </w:pPr>
-            <w:r>
-              <w:rPr>
-                <w:sz w:val="28"/>
+            <w:tcW w:w="710" w:type="pct"/>
+            <w:vAlign w:val="center"/>
+          </w:tcPr>
+          <w:p>
+            <w:pPr>
+              <w:spacing w:after="0" w:line="240" w:lineRule="auto"/>
+              <w:jc w:val="center"/>
+              <w:rPr>
+                <w:sz w:val="24"/>
+                <w:szCs w:val="28"/>
+              </w:rPr>
+            </w:pPr>
+            <w:r>
+              <w:rPr>
+                <w:sz w:val="24"/>
                 <w:szCs w:val="28"/>
               </w:rPr>
               <w:t>114, 115,</w:t>
@@ -284,13 +325,13 @@
               <w:spacing w:after="0" w:line="240" w:lineRule="auto"/>
               <w:jc w:val="center"/>
               <w:rPr>
-                <w:sz w:val="28"/>
-                <w:szCs w:val="28"/>
-              </w:rPr>
-            </w:pPr>
-            <w:r>
-              <w:rPr>
-                <w:sz w:val="28"/>
+                <w:sz w:val="24"/>
+                <w:szCs w:val="28"/>
+              </w:rPr>
+            </w:pPr>
+            <w:r>
+              <w:rPr>
+                <w:sz w:val="24"/>
                 <w:szCs w:val="28"/>
               </w:rPr>
               <w:t>116, 117</w:t>
@@ -307,13 +348,13 @@
               <w:spacing w:after="0" w:line="240" w:lineRule="auto"/>
               <w:jc w:val="center"/>
               <w:rPr>
-                <w:sz w:val="28"/>
-                <w:szCs w:val="28"/>
-              </w:rPr>
-            </w:pPr>
-            <w:r>
-              <w:rPr>
-                <w:sz w:val="28"/>
+                <w:sz w:val="24"/>
+                <w:szCs w:val="28"/>
+              </w:rPr>
+            </w:pPr>
+            <w:r>
+              <w:rPr>
+                <w:sz w:val="24"/>
                 <w:szCs w:val="28"/>
               </w:rPr>
               <w:t>16</w:t>
@@ -330,13 +371,13 @@
               <w:spacing w:after="0" w:line="240" w:lineRule="auto"/>
               <w:jc w:val="center"/>
               <w:rPr>
-                <w:sz w:val="28"/>
-                <w:szCs w:val="28"/>
-              </w:rPr>
-            </w:pPr>
-            <w:r>
-              <w:rPr>
-                <w:sz w:val="28"/>
+                <w:sz w:val="24"/>
+                <w:szCs w:val="28"/>
+              </w:rPr>
+            </w:pPr>
+            <w:r>
+              <w:rPr>
+                <w:sz w:val="24"/>
                 <w:szCs w:val="28"/>
               </w:rPr>
               <w:t>47</w:t>
@@ -345,21 +386,46 @@
         </w:tc>
         <w:tc>
           <w:tcPr>
+            <w:tcW w:w="307" w:type="pct"/>
+            <w:vAlign w:val="center"/>
+          </w:tcPr>
+          <w:p>
+            <w:pPr>
+              <w:pStyle w:val="ListParagraph"/>
+              <w:spacing w:after="0" w:line="240" w:lineRule="auto"/>
+              <w:rPr>
+                <w:sz w:val="24"/>
+                <w:szCs w:val="28"/>
+                <w:lang w:val="en-US"/>
+              </w:rPr>
+            </w:pPr>
+            <w:r>
+              <w:rPr>
+                <w:sz w:val="24"/>
+                <w:szCs w:val="28"/>
+              </w:rPr>
+              <w:t>-</w:t>
+            </w:r>
+          </w:p>
+        </w:tc>
+        <w:tc>
+          <w:tcPr>
             <w:tcW w:w="566" w:type="pct"/>
-          </w:tcPr>
-          <w:p>
-            <w:pPr>
-              <w:spacing w:after="0" w:line="240" w:lineRule="auto"/>
-              <w:jc w:val="center"/>
-              <w:rPr>
-                <w:sz w:val="28"/>
+            <w:vAlign w:val="center"/>
+          </w:tcPr>
+          <w:p>
+            <w:pPr>
+              <w:spacing w:after="0" w:line="240" w:lineRule="auto"/>
+              <w:jc w:val="center"/>
+              <w:rPr>
+                <w:sz w:val="24"/>
                 <w:szCs w:val="28"/>
                 <w:lang w:val="en-US"/>
               </w:rPr>
             </w:pPr>
             <w:r>
               <w:rPr>
-                <w:sz w:val="28"/>
+                <w:sz w:val="24"/>
                 <w:szCs w:val="28"/>
                 <w:lang w:val="en-US"/>
               </w:rPr>
@@ -371,7 +437,7 @@
               <w:spacing w:after="0" w:line="240" w:lineRule="auto"/>
               <w:jc w:val="center"/>
               <w:rPr>
-                <w:sz w:val="28"/>
+                <w:sz w:val="24"/>
                 <w:szCs w:val="28"/>
               </w:rPr>
             </w:pPr>
@@ -389,13 +455,13 @@
               <w:spacing w:after="0" w:line="240" w:lineRule="auto"/>
               <w:jc w:val="center"/>
               <w:rPr>
-                <w:sz w:val="28"/>
-                <w:szCs w:val="28"/>
-              </w:rPr>
-            </w:pPr>
-            <w:r>
-              <w:rPr>
-                <w:sz w:val="28"/>
+                <w:sz w:val="24"/>
+                <w:szCs w:val="28"/>
+              </w:rPr>
+            </w:pPr>
+            <w:r>
+              <w:rPr>
+                <w:sz w:val="24"/>
                 <w:szCs w:val="28"/>
               </w:rPr>
               <w:t>11.03.02</w:t>
@@ -404,21 +470,21 @@
         </w:tc>
         <w:tc>
           <w:tcPr>
-            <w:tcW w:w="1017" w:type="pct"/>
-            <w:vAlign w:val="center"/>
-          </w:tcPr>
-          <w:p>
-            <w:pPr>
-              <w:spacing w:after="0" w:line="240" w:lineRule="auto"/>
-              <w:jc w:val="center"/>
-              <w:rPr>
-                <w:sz w:val="28"/>
-                <w:szCs w:val="28"/>
-              </w:rPr>
-            </w:pPr>
-            <w:r>
-              <w:rPr>
-                <w:sz w:val="28"/>
+            <w:tcW w:w="710" w:type="pct"/>
+            <w:vAlign w:val="center"/>
+          </w:tcPr>
+          <w:p>
+            <w:pPr>
+              <w:spacing w:after="0" w:line="240" w:lineRule="auto"/>
+              <w:jc w:val="center"/>
+              <w:rPr>
+                <w:sz w:val="24"/>
+                <w:szCs w:val="28"/>
+              </w:rPr>
+            </w:pPr>
+            <w:r>
+              <w:rPr>
+                <w:sz w:val="24"/>
                 <w:szCs w:val="28"/>
               </w:rPr>
               <w:t>118, 119</w:t>
@@ -429,13 +495,13 @@
               <w:spacing w:after="0" w:line="240" w:lineRule="auto"/>
               <w:jc w:val="center"/>
               <w:rPr>
-                <w:sz w:val="28"/>
-                <w:szCs w:val="28"/>
-              </w:rPr>
-            </w:pPr>
-            <w:r>
-              <w:rPr>
-                <w:sz w:val="28"/>
+                <w:sz w:val="24"/>
+                <w:szCs w:val="28"/>
+              </w:rPr>
+            </w:pPr>
+            <w:r>
+              <w:rPr>
+                <w:sz w:val="24"/>
                 <w:szCs w:val="28"/>
               </w:rPr>
               <w:t>1110</w:t>
@@ -452,13 +518,13 @@
               <w:spacing w:after="0" w:line="240" w:lineRule="auto"/>
               <w:jc w:val="center"/>
               <w:rPr>
-                <w:sz w:val="28"/>
-                <w:szCs w:val="28"/>
-              </w:rPr>
-            </w:pPr>
-            <w:r>
-              <w:rPr>
-                <w:sz w:val="28"/>
+                <w:sz w:val="24"/>
+                <w:szCs w:val="28"/>
+              </w:rPr>
+            </w:pPr>
+            <w:r>
+              <w:rPr>
+                <w:sz w:val="24"/>
                 <w:szCs w:val="28"/>
               </w:rPr>
               <w:t>32</w:t>
@@ -475,16 +541,40 @@
               <w:spacing w:after="0" w:line="240" w:lineRule="auto"/>
               <w:jc w:val="center"/>
               <w:rPr>
-                <w:sz w:val="28"/>
-                <w:szCs w:val="28"/>
-              </w:rPr>
-            </w:pPr>
-            <w:r>
-              <w:rPr>
-                <w:sz w:val="28"/>
+                <w:sz w:val="24"/>
+                <w:szCs w:val="28"/>
+              </w:rPr>
+            </w:pPr>
+            <w:r>
+              <w:rPr>
+                <w:sz w:val="24"/>
                 <w:szCs w:val="28"/>
               </w:rPr>
               <w:t>31</w:t>
+            </w:r>
+          </w:p>
+        </w:tc>
+        <w:tc>
+          <w:tcPr>
+            <w:tcW w:w="307" w:type="pct"/>
+            <w:vAlign w:val="center"/>
+          </w:tcPr>
+          <w:p>
+            <w:pPr>
+              <w:spacing w:after="0" w:line="240" w:lineRule="auto"/>
+              <w:jc w:val="center"/>
+              <w:rPr>
+                <w:sz w:val="24"/>
+                <w:szCs w:val="28"/>
+                <w:lang w:val="en-US"/>
+              </w:rPr>
+            </w:pPr>
+            <w:r>
+              <w:rPr>
+                <w:sz w:val="24"/>
+                <w:szCs w:val="28"/>
+              </w:rPr>
+              <w:t>-</w:t>
             </w:r>
           </w:p>
         </w:tc>
@@ -492,20 +582,21 @@
           <w:tcPr>
             <w:tcW w:w="566" w:type="pct"/>
             <w:vMerge w:val="restart"/>
-          </w:tcPr>
-          <w:p>
-            <w:pPr>
-              <w:spacing w:after="0" w:line="240" w:lineRule="auto"/>
-              <w:jc w:val="center"/>
-              <w:rPr>
-                <w:sz w:val="28"/>
+            <w:vAlign w:val="center"/>
+          </w:tcPr>
+          <w:p>
+            <w:pPr>
+              <w:spacing w:after="0" w:line="240" w:lineRule="auto"/>
+              <w:jc w:val="center"/>
+              <w:rPr>
+                <w:sz w:val="24"/>
                 <w:szCs w:val="28"/>
                 <w:lang w:val="en-US"/>
               </w:rPr>
             </w:pPr>
             <w:r>
               <w:rPr>
-                <w:sz w:val="28"/>
+                <w:sz w:val="24"/>
                 <w:szCs w:val="28"/>
                 <w:lang w:val="en-US"/>
               </w:rPr>
@@ -517,7 +608,7 @@
               <w:spacing w:after="0" w:line="240" w:lineRule="auto"/>
               <w:jc w:val="center"/>
               <w:rPr>
-                <w:sz w:val="28"/>
+                <w:sz w:val="24"/>
                 <w:szCs w:val="28"/>
               </w:rPr>
             </w:pPr>
@@ -535,13 +626,13 @@
               <w:spacing w:after="0" w:line="240" w:lineRule="auto"/>
               <w:jc w:val="center"/>
               <w:rPr>
-                <w:sz w:val="28"/>
-                <w:szCs w:val="28"/>
-              </w:rPr>
-            </w:pPr>
-            <w:r>
-              <w:rPr>
-                <w:sz w:val="28"/>
+                <w:sz w:val="24"/>
+                <w:szCs w:val="28"/>
+              </w:rPr>
+            </w:pPr>
+            <w:r>
+              <w:rPr>
+                <w:sz w:val="24"/>
                 <w:szCs w:val="28"/>
               </w:rPr>
               <w:t>27.03.04</w:t>
@@ -550,21 +641,21 @@
         </w:tc>
         <w:tc>
           <w:tcPr>
-            <w:tcW w:w="1017" w:type="pct"/>
-            <w:vAlign w:val="center"/>
-          </w:tcPr>
-          <w:p>
-            <w:pPr>
-              <w:spacing w:after="0" w:line="240" w:lineRule="auto"/>
-              <w:jc w:val="center"/>
-              <w:rPr>
-                <w:sz w:val="28"/>
-                <w:szCs w:val="28"/>
-              </w:rPr>
-            </w:pPr>
-            <w:r>
-              <w:rPr>
-                <w:sz w:val="28"/>
+            <w:tcW w:w="710" w:type="pct"/>
+            <w:vAlign w:val="center"/>
+          </w:tcPr>
+          <w:p>
+            <w:pPr>
+              <w:spacing w:after="0" w:line="240" w:lineRule="auto"/>
+              <w:jc w:val="center"/>
+              <w:rPr>
+                <w:sz w:val="24"/>
+                <w:szCs w:val="28"/>
+              </w:rPr>
+            </w:pPr>
+            <w:r>
+              <w:rPr>
+                <w:sz w:val="24"/>
                 <w:szCs w:val="28"/>
               </w:rPr>
               <w:t>130</w:t>
@@ -581,13 +672,13 @@
               <w:spacing w:after="0" w:line="240" w:lineRule="auto"/>
               <w:jc w:val="center"/>
               <w:rPr>
-                <w:sz w:val="28"/>
-                <w:szCs w:val="28"/>
-              </w:rPr>
-            </w:pPr>
-            <w:r>
-              <w:rPr>
-                <w:sz w:val="28"/>
+                <w:sz w:val="24"/>
+                <w:szCs w:val="28"/>
+              </w:rPr>
+            </w:pPr>
+            <w:r>
+              <w:rPr>
+                <w:sz w:val="24"/>
                 <w:szCs w:val="28"/>
               </w:rPr>
               <w:t>32</w:t>
@@ -604,16 +695,39 @@
               <w:spacing w:after="0" w:line="240" w:lineRule="auto"/>
               <w:jc w:val="center"/>
               <w:rPr>
-                <w:sz w:val="28"/>
-                <w:szCs w:val="28"/>
-              </w:rPr>
-            </w:pPr>
-            <w:r>
-              <w:rPr>
-                <w:sz w:val="28"/>
+                <w:sz w:val="24"/>
+                <w:szCs w:val="28"/>
+              </w:rPr>
+            </w:pPr>
+            <w:r>
+              <w:rPr>
+                <w:sz w:val="24"/>
                 <w:szCs w:val="28"/>
               </w:rPr>
               <w:t>31</w:t>
+            </w:r>
+          </w:p>
+        </w:tc>
+        <w:tc>
+          <w:tcPr>
+            <w:tcW w:w="307" w:type="pct"/>
+            <w:vAlign w:val="center"/>
+          </w:tcPr>
+          <w:p>
+            <w:pPr>
+              <w:spacing w:after="0" w:line="240" w:lineRule="auto"/>
+              <w:jc w:val="center"/>
+              <w:rPr>
+                <w:sz w:val="24"/>
+                <w:szCs w:val="28"/>
+              </w:rPr>
+            </w:pPr>
+            <w:r>
+              <w:rPr>
+                <w:sz w:val="24"/>
+                <w:szCs w:val="28"/>
+              </w:rPr>
+              <w:t>-</w:t>
             </w:r>
           </w:p>
         </w:tc>
@@ -621,13 +735,14 @@
           <w:tcPr>
             <w:tcW w:w="566" w:type="pct"/>
             <w:vMerge/>
-          </w:tcPr>
-          <w:p>
-            <w:pPr>
-              <w:spacing w:after="0" w:line="240" w:lineRule="auto"/>
-              <w:jc w:val="center"/>
-              <w:rPr>
-                <w:sz w:val="28"/>
+            <w:vAlign w:val="center"/>
+          </w:tcPr>
+          <w:p>
+            <w:pPr>
+              <w:spacing w:after="0" w:line="240" w:lineRule="auto"/>
+              <w:jc w:val="center"/>
+              <w:rPr>
+                <w:sz w:val="24"/>
                 <w:szCs w:val="28"/>
               </w:rPr>
             </w:pPr>
@@ -645,13 +760,13 @@
               <w:spacing w:after="0" w:line="240" w:lineRule="auto"/>
               <w:jc w:val="center"/>
               <w:rPr>
-                <w:sz w:val="28"/>
-                <w:szCs w:val="28"/>
-              </w:rPr>
-            </w:pPr>
-            <w:r>
-              <w:rPr>
-                <w:sz w:val="28"/>
+                <w:sz w:val="24"/>
+                <w:szCs w:val="28"/>
+              </w:rPr>
+            </w:pPr>
+            <w:r>
+              <w:rPr>
+                <w:sz w:val="24"/>
                 <w:szCs w:val="28"/>
               </w:rPr>
               <w:t>12.05.01</w:t>
@@ -660,21 +775,21 @@
         </w:tc>
         <w:tc>
           <w:tcPr>
-            <w:tcW w:w="1017" w:type="pct"/>
-            <w:vAlign w:val="center"/>
-          </w:tcPr>
-          <w:p>
-            <w:pPr>
-              <w:spacing w:after="0" w:line="240" w:lineRule="auto"/>
-              <w:jc w:val="center"/>
-              <w:rPr>
-                <w:sz w:val="28"/>
-                <w:szCs w:val="28"/>
-              </w:rPr>
-            </w:pPr>
-            <w:r>
-              <w:rPr>
-                <w:sz w:val="28"/>
+            <w:tcW w:w="710" w:type="pct"/>
+            <w:vAlign w:val="center"/>
+          </w:tcPr>
+          <w:p>
+            <w:pPr>
+              <w:spacing w:after="0" w:line="240" w:lineRule="auto"/>
+              <w:jc w:val="center"/>
+              <w:rPr>
+                <w:sz w:val="24"/>
+                <w:szCs w:val="28"/>
+              </w:rPr>
+            </w:pPr>
+            <w:r>
+              <w:rPr>
+                <w:sz w:val="24"/>
                 <w:szCs w:val="28"/>
               </w:rPr>
               <w:t>131</w:t>
@@ -691,13 +806,13 @@
               <w:spacing w:after="0" w:line="240" w:lineRule="auto"/>
               <w:jc w:val="center"/>
               <w:rPr>
-                <w:sz w:val="28"/>
-                <w:szCs w:val="28"/>
-              </w:rPr>
-            </w:pPr>
-            <w:r>
-              <w:rPr>
-                <w:sz w:val="28"/>
+                <w:sz w:val="24"/>
+                <w:szCs w:val="28"/>
+              </w:rPr>
+            </w:pPr>
+            <w:r>
+              <w:rPr>
+                <w:sz w:val="24"/>
                 <w:szCs w:val="28"/>
               </w:rPr>
               <w:t>32</w:t>
@@ -714,16 +829,39 @@
               <w:spacing w:after="0" w:line="240" w:lineRule="auto"/>
               <w:jc w:val="center"/>
               <w:rPr>
-                <w:sz w:val="28"/>
-                <w:szCs w:val="28"/>
-              </w:rPr>
-            </w:pPr>
-            <w:r>
-              <w:rPr>
-                <w:sz w:val="28"/>
+                <w:sz w:val="24"/>
+                <w:szCs w:val="28"/>
+              </w:rPr>
+            </w:pPr>
+            <w:r>
+              <w:rPr>
+                <w:sz w:val="24"/>
                 <w:szCs w:val="28"/>
               </w:rPr>
               <w:t>31</w:t>
+            </w:r>
+          </w:p>
+        </w:tc>
+        <w:tc>
+          <w:tcPr>
+            <w:tcW w:w="307" w:type="pct"/>
+            <w:vAlign w:val="center"/>
+          </w:tcPr>
+          <w:p>
+            <w:pPr>
+              <w:spacing w:after="0" w:line="240" w:lineRule="auto"/>
+              <w:jc w:val="center"/>
+              <w:rPr>
+                <w:sz w:val="24"/>
+                <w:szCs w:val="28"/>
+              </w:rPr>
+            </w:pPr>
+            <w:r>
+              <w:rPr>
+                <w:sz w:val="24"/>
+                <w:szCs w:val="28"/>
+              </w:rPr>
+              <w:t>-</w:t>
             </w:r>
           </w:p>
         </w:tc>
@@ -731,13 +869,14 @@
           <w:tcPr>
             <w:tcW w:w="566" w:type="pct"/>
             <w:vMerge/>
-          </w:tcPr>
-          <w:p>
-            <w:pPr>
-              <w:spacing w:after="0" w:line="240" w:lineRule="auto"/>
-              <w:jc w:val="center"/>
-              <w:rPr>
-                <w:sz w:val="28"/>
+            <w:vAlign w:val="center"/>
+          </w:tcPr>
+          <w:p>
+            <w:pPr>
+              <w:spacing w:after="0" w:line="240" w:lineRule="auto"/>
+              <w:jc w:val="center"/>
+              <w:rPr>
+                <w:sz w:val="24"/>
                 <w:szCs w:val="28"/>
               </w:rPr>
             </w:pPr>
@@ -755,13 +894,13 @@
               <w:spacing w:after="0" w:line="240" w:lineRule="auto"/>
               <w:jc w:val="center"/>
               <w:rPr>
-                <w:sz w:val="28"/>
-                <w:szCs w:val="28"/>
-              </w:rPr>
-            </w:pPr>
-            <w:r>
-              <w:rPr>
-                <w:sz w:val="28"/>
+                <w:sz w:val="24"/>
+                <w:szCs w:val="28"/>
+              </w:rPr>
+            </w:pPr>
+            <w:r>
+              <w:rPr>
+                <w:sz w:val="24"/>
                 <w:szCs w:val="28"/>
               </w:rPr>
               <w:t>15.03.06</w:t>
@@ -770,21 +909,21 @@
         </w:tc>
         <w:tc>
           <w:tcPr>
-            <w:tcW w:w="1017" w:type="pct"/>
-            <w:vAlign w:val="center"/>
-          </w:tcPr>
-          <w:p>
-            <w:pPr>
-              <w:spacing w:after="0" w:line="240" w:lineRule="auto"/>
-              <w:jc w:val="center"/>
-              <w:rPr>
-                <w:sz w:val="28"/>
-                <w:szCs w:val="28"/>
-              </w:rPr>
-            </w:pPr>
-            <w:r>
-              <w:rPr>
-                <w:sz w:val="28"/>
+            <w:tcW w:w="710" w:type="pct"/>
+            <w:vAlign w:val="center"/>
+          </w:tcPr>
+          <w:p>
+            <w:pPr>
+              <w:spacing w:after="0" w:line="240" w:lineRule="auto"/>
+              <w:jc w:val="center"/>
+              <w:rPr>
+                <w:sz w:val="24"/>
+                <w:szCs w:val="28"/>
+              </w:rPr>
+            </w:pPr>
+            <w:r>
+              <w:rPr>
+                <w:sz w:val="24"/>
                 <w:szCs w:val="28"/>
               </w:rPr>
               <w:t>133</w:t>
@@ -801,13 +940,13 @@
               <w:spacing w:after="0" w:line="240" w:lineRule="auto"/>
               <w:jc w:val="center"/>
               <w:rPr>
-                <w:sz w:val="28"/>
-                <w:szCs w:val="28"/>
-              </w:rPr>
-            </w:pPr>
-            <w:r>
-              <w:rPr>
-                <w:sz w:val="28"/>
+                <w:sz w:val="24"/>
+                <w:szCs w:val="28"/>
+              </w:rPr>
+            </w:pPr>
+            <w:r>
+              <w:rPr>
+                <w:sz w:val="24"/>
                 <w:szCs w:val="28"/>
               </w:rPr>
               <w:t>32</w:t>
@@ -824,16 +963,39 @@
               <w:spacing w:after="0" w:line="240" w:lineRule="auto"/>
               <w:jc w:val="center"/>
               <w:rPr>
-                <w:sz w:val="28"/>
-                <w:szCs w:val="28"/>
-              </w:rPr>
-            </w:pPr>
-            <w:r>
-              <w:rPr>
-                <w:sz w:val="28"/>
+                <w:sz w:val="24"/>
+                <w:szCs w:val="28"/>
+              </w:rPr>
+            </w:pPr>
+            <w:r>
+              <w:rPr>
+                <w:sz w:val="24"/>
                 <w:szCs w:val="28"/>
               </w:rPr>
               <w:t>31</w:t>
+            </w:r>
+          </w:p>
+        </w:tc>
+        <w:tc>
+          <w:tcPr>
+            <w:tcW w:w="307" w:type="pct"/>
+            <w:vAlign w:val="center"/>
+          </w:tcPr>
+          <w:p>
+            <w:pPr>
+              <w:spacing w:after="0" w:line="240" w:lineRule="auto"/>
+              <w:jc w:val="center"/>
+              <w:rPr>
+                <w:sz w:val="24"/>
+                <w:szCs w:val="28"/>
+              </w:rPr>
+            </w:pPr>
+            <w:r>
+              <w:rPr>
+                <w:sz w:val="24"/>
+                <w:szCs w:val="28"/>
+              </w:rPr>
+              <w:t>-</w:t>
             </w:r>
           </w:p>
         </w:tc>
@@ -841,13 +1003,14 @@
           <w:tcPr>
             <w:tcW w:w="566" w:type="pct"/>
             <w:vMerge/>
-          </w:tcPr>
-          <w:p>
-            <w:pPr>
-              <w:spacing w:after="0" w:line="240" w:lineRule="auto"/>
-              <w:jc w:val="center"/>
-              <w:rPr>
-                <w:sz w:val="28"/>
+            <w:vAlign w:val="center"/>
+          </w:tcPr>
+          <w:p>
+            <w:pPr>
+              <w:spacing w:after="0" w:line="240" w:lineRule="auto"/>
+              <w:jc w:val="center"/>
+              <w:rPr>
+                <w:sz w:val="24"/>
                 <w:szCs w:val="28"/>
               </w:rPr>
             </w:pPr>
@@ -865,13 +1028,13 @@
               <w:spacing w:after="0" w:line="240" w:lineRule="auto"/>
               <w:jc w:val="center"/>
               <w:rPr>
-                <w:sz w:val="28"/>
-                <w:szCs w:val="28"/>
-              </w:rPr>
-            </w:pPr>
-            <w:r>
-              <w:rPr>
-                <w:sz w:val="28"/>
+                <w:sz w:val="24"/>
+                <w:szCs w:val="28"/>
+              </w:rPr>
+            </w:pPr>
+            <w:r>
+              <w:rPr>
+                <w:sz w:val="24"/>
                 <w:szCs w:val="28"/>
               </w:rPr>
               <w:t>01.03.02</w:t>
@@ -880,21 +1043,21 @@
         </w:tc>
         <w:tc>
           <w:tcPr>
-            <w:tcW w:w="1017" w:type="pct"/>
-            <w:vAlign w:val="center"/>
-          </w:tcPr>
-          <w:p>
-            <w:pPr>
-              <w:spacing w:after="0" w:line="240" w:lineRule="auto"/>
-              <w:jc w:val="center"/>
-              <w:rPr>
-                <w:sz w:val="28"/>
-                <w:szCs w:val="28"/>
-              </w:rPr>
-            </w:pPr>
-            <w:r>
-              <w:rPr>
-                <w:sz w:val="28"/>
+            <w:tcW w:w="710" w:type="pct"/>
+            <w:vAlign w:val="center"/>
+          </w:tcPr>
+          <w:p>
+            <w:pPr>
+              <w:spacing w:after="0" w:line="240" w:lineRule="auto"/>
+              <w:jc w:val="center"/>
+              <w:rPr>
+                <w:sz w:val="24"/>
+                <w:szCs w:val="28"/>
+              </w:rPr>
+            </w:pPr>
+            <w:r>
+              <w:rPr>
+                <w:sz w:val="24"/>
                 <w:szCs w:val="28"/>
               </w:rPr>
               <w:t>136</w:t>
@@ -911,13 +1074,13 @@
               <w:spacing w:after="0" w:line="240" w:lineRule="auto"/>
               <w:jc w:val="center"/>
               <w:rPr>
-                <w:sz w:val="28"/>
-                <w:szCs w:val="28"/>
-              </w:rPr>
-            </w:pPr>
-            <w:r>
-              <w:rPr>
-                <w:sz w:val="28"/>
+                <w:sz w:val="24"/>
+                <w:szCs w:val="28"/>
+              </w:rPr>
+            </w:pPr>
+            <w:r>
+              <w:rPr>
+                <w:sz w:val="24"/>
                 <w:szCs w:val="28"/>
               </w:rPr>
               <w:t>32</w:t>
@@ -934,16 +1097,39 @@
               <w:spacing w:after="0" w:line="240" w:lineRule="auto"/>
               <w:jc w:val="center"/>
               <w:rPr>
-                <w:sz w:val="28"/>
-                <w:szCs w:val="28"/>
-              </w:rPr>
-            </w:pPr>
-            <w:r>
-              <w:rPr>
-                <w:sz w:val="28"/>
+                <w:sz w:val="24"/>
+                <w:szCs w:val="28"/>
+              </w:rPr>
+            </w:pPr>
+            <w:r>
+              <w:rPr>
+                <w:sz w:val="24"/>
                 <w:szCs w:val="28"/>
               </w:rPr>
               <w:t>31</w:t>
+            </w:r>
+          </w:p>
+        </w:tc>
+        <w:tc>
+          <w:tcPr>
+            <w:tcW w:w="307" w:type="pct"/>
+            <w:vAlign w:val="center"/>
+          </w:tcPr>
+          <w:p>
+            <w:pPr>
+              <w:spacing w:after="0" w:line="240" w:lineRule="auto"/>
+              <w:jc w:val="center"/>
+              <w:rPr>
+                <w:sz w:val="24"/>
+                <w:szCs w:val="28"/>
+              </w:rPr>
+            </w:pPr>
+            <w:r>
+              <w:rPr>
+                <w:sz w:val="24"/>
+                <w:szCs w:val="28"/>
+              </w:rPr>
+              <w:t>-</w:t>
             </w:r>
           </w:p>
         </w:tc>
@@ -951,16 +1137,173 @@
           <w:tcPr>
             <w:tcW w:w="566" w:type="pct"/>
             <w:vMerge/>
-          </w:tcPr>
-          <w:p>
-            <w:pPr>
-              <w:spacing w:after="0" w:line="240" w:lineRule="auto"/>
-              <w:jc w:val="center"/>
-              <w:rPr>
-                <w:sz w:val="28"/>
-                <w:szCs w:val="28"/>
-              </w:rPr>
-            </w:pPr>
+            <w:vAlign w:val="center"/>
+          </w:tcPr>
+          <w:p>
+            <w:pPr>
+              <w:spacing w:after="0" w:line="240" w:lineRule="auto"/>
+              <w:jc w:val="center"/>
+              <w:rPr>
+                <w:sz w:val="24"/>
+                <w:szCs w:val="28"/>
+              </w:rPr>
+            </w:pPr>
+          </w:p>
+        </w:tc>
+      </w:tr>
+      <w:tr>
+        <w:tc>
+          <w:tcPr>
+            <w:tcW w:w="1086" w:type="pct"/>
+            <w:shd w:val="clear" w:color="auto" w:fill="FFE599" w:themeFill="accent4" w:themeFillTint="66"/>
+            <w:vAlign w:val="center"/>
+          </w:tcPr>
+          <w:p>
+            <w:pPr>
+              <w:spacing w:after="0" w:line="240" w:lineRule="auto"/>
+              <w:jc w:val="center"/>
+              <w:rPr>
+                <w:sz w:val="24"/>
+                <w:szCs w:val="28"/>
+                <w:lang w:val="en-US"/>
+              </w:rPr>
+            </w:pPr>
+            <w:r>
+              <w:rPr>
+                <w:sz w:val="24"/>
+                <w:szCs w:val="28"/>
+                <w:lang w:val="en-US"/>
+              </w:rPr>
+              <w:t>18.03.01</w:t>
+            </w:r>
+          </w:p>
+        </w:tc>
+        <w:tc>
+          <w:tcPr>
+            <w:tcW w:w="710" w:type="pct"/>
+            <w:shd w:val="clear" w:color="auto" w:fill="FFE599" w:themeFill="accent4" w:themeFillTint="66"/>
+            <w:vAlign w:val="center"/>
+          </w:tcPr>
+          <w:p>
+            <w:pPr>
+              <w:spacing w:after="0" w:line="240" w:lineRule="auto"/>
+              <w:jc w:val="center"/>
+              <w:rPr>
+                <w:sz w:val="24"/>
+                <w:szCs w:val="28"/>
+                <w:lang w:val="en-US"/>
+              </w:rPr>
+            </w:pPr>
+            <w:r>
+              <w:rPr>
+                <w:sz w:val="24"/>
+                <w:szCs w:val="28"/>
+                <w:lang w:val="en-US"/>
+              </w:rPr>
+              <w:t>2020</w:t>
+            </w:r>
+          </w:p>
+        </w:tc>
+        <w:tc>
+          <w:tcPr>
+            <w:tcW w:w="1082" w:type="pct"/>
+            <w:shd w:val="clear" w:color="auto" w:fill="FFE599" w:themeFill="accent4" w:themeFillTint="66"/>
+            <w:vAlign w:val="center"/>
+          </w:tcPr>
+          <w:p>
+            <w:pPr>
+              <w:spacing w:after="0" w:line="240" w:lineRule="auto"/>
+              <w:jc w:val="center"/>
+              <w:rPr>
+                <w:sz w:val="24"/>
+                <w:szCs w:val="28"/>
+                <w:lang w:val="en-US"/>
+              </w:rPr>
+            </w:pPr>
+            <w:r>
+              <w:rPr>
+                <w:sz w:val="24"/>
+                <w:szCs w:val="28"/>
+                <w:lang w:val="en-US"/>
+              </w:rPr>
+              <w:t>8</w:t>
+            </w:r>
+          </w:p>
+        </w:tc>
+        <w:tc>
+          <w:tcPr>
+            <w:tcW w:w="1250" w:type="pct"/>
+            <w:shd w:val="clear" w:color="auto" w:fill="FFE599" w:themeFill="accent4" w:themeFillTint="66"/>
+            <w:vAlign w:val="center"/>
+          </w:tcPr>
+          <w:p>
+            <w:pPr>
+              <w:spacing w:after="0" w:line="240" w:lineRule="auto"/>
+              <w:jc w:val="center"/>
+              <w:rPr>
+                <w:sz w:val="24"/>
+                <w:szCs w:val="28"/>
+                <w:lang w:val="en-US"/>
+              </w:rPr>
+            </w:pPr>
+            <w:r>
+              <w:rPr>
+                <w:sz w:val="24"/>
+                <w:szCs w:val="28"/>
+                <w:lang w:val="en-US"/>
+              </w:rPr>
+              <w:t>50</w:t>
+            </w:r>
+          </w:p>
+        </w:tc>
+        <w:tc>
+          <w:tcPr>
+            <w:tcW w:w="307" w:type="pct"/>
+            <w:shd w:val="clear" w:color="auto" w:fill="FFE599" w:themeFill="accent4" w:themeFillTint="66"/>
+            <w:vAlign w:val="center"/>
+          </w:tcPr>
+          <w:p>
+            <w:pPr>
+              <w:spacing w:after="0" w:line="240" w:lineRule="auto"/>
+              <w:jc w:val="center"/>
+              <w:rPr>
+                <w:sz w:val="24"/>
+                <w:szCs w:val="28"/>
+              </w:rPr>
+            </w:pPr>
+            <w:r>
+              <w:rPr>
+                <w:sz w:val="24"/>
+                <w:szCs w:val="28"/>
+              </w:rPr>
+              <w:t>10</w:t>
+            </w:r>
+          </w:p>
+        </w:tc>
+        <w:tc>
+          <w:tcPr>
+            <w:tcW w:w="566" w:type="pct"/>
+            <w:shd w:val="clear" w:color="auto" w:fill="FFE599" w:themeFill="accent4" w:themeFillTint="66"/>
+            <w:vAlign w:val="center"/>
+          </w:tcPr>
+          <w:p>
+            <w:pPr>
+              <w:spacing w:after="0" w:line="240" w:lineRule="auto"/>
+              <w:jc w:val="center"/>
+              <w:rPr>
+                <w:sz w:val="24"/>
+                <w:szCs w:val="28"/>
+                <w:lang w:val="en-GB"/>
+              </w:rPr>
+            </w:pPr>
+            <w:r>
+              <w:rPr>
+                <w:sz w:val="24"/>
+                <w:szCs w:val="28"/>
+                <w:lang w:val="en-GB"/>
+              </w:rPr>
+              <w:t>III</w:t>
+            </w:r>
           </w:p>
         </w:tc>
       </w:tr>
@@ -991,7 +1334,7 @@
     </w:p>
     <w:tbl>
       <w:tblPr>
-        <w:tblStyle w:val="a3"/>
+        <w:tblStyle w:val="TableGrid"/>
         <w:tblW w:w="5000" w:type="pct"/>
         <w:tblLayout w:type="fixed"/>
         <w:tblLook w:val="04A0" w:firstRow="1" w:lastRow="0" w:firstColumn="1" w:lastColumn="0" w:noHBand="0" w:noVBand="1"/>
@@ -1013,17 +1356,18 @@
           </w:tcPr>
           <w:p>
             <w:pPr>
-              <w:jc w:val="center"/>
-              <w:rPr>
-                <w:b/>
-                <w:sz w:val="28"/>
-                <w:szCs w:val="28"/>
-              </w:rPr>
-            </w:pPr>
-            <w:r>
-              <w:rPr>
-                <w:b/>
-                <w:sz w:val="28"/>
+              <w:spacing w:line="240" w:lineRule="auto"/>
+              <w:jc w:val="center"/>
+              <w:rPr>
+                <w:b/>
+                <w:sz w:val="24"/>
+                <w:szCs w:val="28"/>
+              </w:rPr>
+            </w:pPr>
+            <w:r>
+              <w:rPr>
+                <w:b/>
+                <w:sz w:val="24"/>
                 <w:szCs w:val="28"/>
               </w:rPr>
               <w:t>Группа работ</w:t>
@@ -1038,17 +1382,18 @@
           </w:tcPr>
           <w:p>
             <w:pPr>
-              <w:jc w:val="center"/>
-              <w:rPr>
-                <w:b/>
-                <w:sz w:val="28"/>
-                <w:szCs w:val="28"/>
-              </w:rPr>
-            </w:pPr>
-            <w:r>
-              <w:rPr>
-                <w:b/>
-                <w:sz w:val="28"/>
+              <w:spacing w:line="240" w:lineRule="auto"/>
+              <w:jc w:val="center"/>
+              <w:rPr>
+                <w:b/>
+                <w:sz w:val="24"/>
+                <w:szCs w:val="28"/>
+              </w:rPr>
+            </w:pPr>
+            <w:r>
+              <w:rPr>
+                <w:b/>
+                <w:sz w:val="24"/>
                 <w:szCs w:val="28"/>
               </w:rPr>
               <w:t>Максимальный балл</w:t>
@@ -1063,17 +1408,18 @@
           </w:tcPr>
           <w:p>
             <w:pPr>
-              <w:jc w:val="center"/>
-              <w:rPr>
-                <w:b/>
-                <w:sz w:val="28"/>
-                <w:szCs w:val="28"/>
-              </w:rPr>
-            </w:pPr>
-            <w:r>
-              <w:rPr>
-                <w:b/>
-                <w:sz w:val="28"/>
+              <w:spacing w:line="240" w:lineRule="auto"/>
+              <w:jc w:val="center"/>
+              <w:rPr>
+                <w:b/>
+                <w:sz w:val="24"/>
+                <w:szCs w:val="28"/>
+              </w:rPr>
+            </w:pPr>
+            <w:r>
+              <w:rPr>
+                <w:b/>
+                <w:sz w:val="24"/>
                 <w:szCs w:val="28"/>
               </w:rPr>
               <w:t>Критерий оценки</w:t>
@@ -1090,9 +1436,10 @@
           </w:tcPr>
           <w:p>
             <w:pPr>
-              <w:jc w:val="center"/>
-              <w:rPr>
-                <w:sz w:val="28"/>
+              <w:spacing w:line="240" w:lineRule="auto"/>
+              <w:jc w:val="center"/>
+              <w:rPr>
+                <w:sz w:val="24"/>
                 <w:szCs w:val="28"/>
               </w:rPr>
             </w:pPr>
@@ -1105,17 +1452,18 @@
           </w:tcPr>
           <w:p>
             <w:pPr>
-              <w:jc w:val="center"/>
-              <w:rPr>
-                <w:b/>
-                <w:sz w:val="28"/>
-                <w:szCs w:val="28"/>
-              </w:rPr>
-            </w:pPr>
-            <w:r>
-              <w:rPr>
-                <w:b/>
-                <w:sz w:val="28"/>
+              <w:spacing w:line="240" w:lineRule="auto"/>
+              <w:jc w:val="center"/>
+              <w:rPr>
+                <w:b/>
+                <w:sz w:val="24"/>
+                <w:szCs w:val="28"/>
+              </w:rPr>
+            </w:pPr>
+            <w:r>
+              <w:rPr>
+                <w:b/>
+                <w:sz w:val="24"/>
                 <w:szCs w:val="28"/>
               </w:rPr>
               <w:t>Лабораторные работы</w:t>
@@ -1129,17 +1477,19 @@
           </w:tcPr>
           <w:p>
             <w:pPr>
-              <w:jc w:val="center"/>
-              <w:rPr>
-                <w:b/>
-                <w:sz w:val="28"/>
-                <w:szCs w:val="28"/>
-              </w:rPr>
-            </w:pPr>
-            <w:r>
-              <w:rPr>
-                <w:b/>
-                <w:sz w:val="28"/>
+              <w:spacing w:line="240" w:lineRule="auto"/>
+              <w:jc w:val="center"/>
+              <w:rPr>
+                <w:b/>
+                <w:sz w:val="24"/>
+                <w:szCs w:val="28"/>
+              </w:rPr>
+            </w:pPr>
+            <w:proofErr w:type="spellStart"/>
+            <w:r>
+              <w:rPr>
+                <w:b/>
+                <w:sz w:val="24"/>
                 <w:szCs w:val="28"/>
               </w:rPr>
               <w:t>Самосто</w:t>
@@ -1147,7 +1497,16 @@
             <w:r>
               <w:rPr>
                 <w:b/>
-                <w:sz w:val="28"/>
+                <w:sz w:val="24"/>
+                <w:szCs w:val="28"/>
+              </w:rPr>
+              <w:t>я</w:t>
+            </w:r>
+            <w:proofErr w:type="spellEnd"/>
+            <w:r>
+              <w:rPr>
+                <w:b/>
+                <w:sz w:val="24"/>
                 <w:szCs w:val="28"/>
               </w:rPr>
               <w:t>–</w:t>
@@ -1155,10 +1514,18 @@
             <w:r>
               <w:rPr>
                 <w:b/>
-                <w:sz w:val="28"/>
-                <w:szCs w:val="28"/>
-              </w:rPr>
-              <w:t>ятельные работы</w:t>
+                <w:sz w:val="24"/>
+                <w:szCs w:val="28"/>
+              </w:rPr>
+              <w:t>тельны</w:t>
+            </w:r>
+            <w:r>
+              <w:rPr>
+                <w:b/>
+                <w:sz w:val="24"/>
+                <w:szCs w:val="28"/>
+              </w:rPr>
+              <w:t>е работы</w:t>
             </w:r>
           </w:p>
         </w:tc>
@@ -1169,17 +1536,18 @@
           </w:tcPr>
           <w:p>
             <w:pPr>
-              <w:jc w:val="center"/>
-              <w:rPr>
-                <w:b/>
-                <w:sz w:val="28"/>
-                <w:szCs w:val="28"/>
-              </w:rPr>
-            </w:pPr>
-            <w:r>
-              <w:rPr>
-                <w:b/>
-                <w:sz w:val="28"/>
+              <w:spacing w:line="240" w:lineRule="auto"/>
+              <w:jc w:val="center"/>
+              <w:rPr>
+                <w:b/>
+                <w:sz w:val="24"/>
+                <w:szCs w:val="28"/>
+              </w:rPr>
+            </w:pPr>
+            <w:r>
+              <w:rPr>
+                <w:b/>
+                <w:sz w:val="24"/>
                 <w:szCs w:val="28"/>
               </w:rPr>
               <w:t>Зачетное задание</w:t>
@@ -1193,17 +1561,18 @@
           </w:tcPr>
           <w:p>
             <w:pPr>
-              <w:jc w:val="center"/>
-              <w:rPr>
-                <w:b/>
-                <w:sz w:val="28"/>
-                <w:szCs w:val="28"/>
-              </w:rPr>
-            </w:pPr>
-            <w:r>
-              <w:rPr>
-                <w:b/>
-                <w:sz w:val="28"/>
+              <w:spacing w:line="240" w:lineRule="auto"/>
+              <w:jc w:val="center"/>
+              <w:rPr>
+                <w:b/>
+                <w:sz w:val="24"/>
+                <w:szCs w:val="28"/>
+              </w:rPr>
+            </w:pPr>
+            <w:r>
+              <w:rPr>
+                <w:b/>
+                <w:sz w:val="24"/>
                 <w:szCs w:val="28"/>
               </w:rPr>
               <w:t>Итого</w:t>
@@ -1218,9 +1587,10 @@
           </w:tcPr>
           <w:p>
             <w:pPr>
-              <w:jc w:val="center"/>
-              <w:rPr>
-                <w:sz w:val="28"/>
+              <w:spacing w:line="240" w:lineRule="auto"/>
+              <w:jc w:val="center"/>
+              <w:rPr>
+                <w:sz w:val="24"/>
                 <w:szCs w:val="28"/>
               </w:rPr>
             </w:pPr>
@@ -1235,16 +1605,17 @@
           </w:tcPr>
           <w:p>
             <w:pPr>
-              <w:jc w:val="center"/>
-              <w:rPr>
-                <w:sz w:val="28"/>
+              <w:spacing w:line="240" w:lineRule="auto"/>
+              <w:jc w:val="center"/>
+              <w:rPr>
+                <w:sz w:val="24"/>
                 <w:szCs w:val="28"/>
                 <w:lang w:val="en-US"/>
               </w:rPr>
             </w:pPr>
             <w:r>
               <w:rPr>
-                <w:sz w:val="28"/>
+                <w:sz w:val="24"/>
                 <w:szCs w:val="28"/>
                 <w:lang w:val="en-US"/>
               </w:rPr>
@@ -1259,15 +1630,16 @@
           </w:tcPr>
           <w:p>
             <w:pPr>
-              <w:jc w:val="center"/>
-              <w:rPr>
-                <w:sz w:val="28"/>
-                <w:szCs w:val="28"/>
-              </w:rPr>
-            </w:pPr>
-            <w:r>
-              <w:rPr>
-                <w:sz w:val="28"/>
+              <w:spacing w:line="240" w:lineRule="auto"/>
+              <w:jc w:val="center"/>
+              <w:rPr>
+                <w:sz w:val="24"/>
+                <w:szCs w:val="28"/>
+              </w:rPr>
+            </w:pPr>
+            <w:r>
+              <w:rPr>
+                <w:sz w:val="24"/>
                 <w:szCs w:val="28"/>
               </w:rPr>
               <w:t>8</w:t>
@@ -1281,15 +1653,16 @@
           </w:tcPr>
           <w:p>
             <w:pPr>
-              <w:jc w:val="center"/>
-              <w:rPr>
-                <w:sz w:val="28"/>
-                <w:szCs w:val="28"/>
-              </w:rPr>
-            </w:pPr>
-            <w:r>
-              <w:rPr>
-                <w:sz w:val="28"/>
+              <w:spacing w:line="240" w:lineRule="auto"/>
+              <w:jc w:val="center"/>
+              <w:rPr>
+                <w:sz w:val="24"/>
+                <w:szCs w:val="28"/>
+              </w:rPr>
+            </w:pPr>
+            <w:r>
+              <w:rPr>
+                <w:sz w:val="24"/>
                 <w:szCs w:val="28"/>
               </w:rPr>
               <w:t>24</w:t>
@@ -1303,15 +1676,16 @@
           </w:tcPr>
           <w:p>
             <w:pPr>
-              <w:jc w:val="center"/>
-              <w:rPr>
-                <w:sz w:val="28"/>
-                <w:szCs w:val="28"/>
-              </w:rPr>
-            </w:pPr>
-            <w:r>
-              <w:rPr>
-                <w:sz w:val="28"/>
+              <w:spacing w:line="240" w:lineRule="auto"/>
+              <w:jc w:val="center"/>
+              <w:rPr>
+                <w:sz w:val="24"/>
+                <w:szCs w:val="28"/>
+              </w:rPr>
+            </w:pPr>
+            <w:r>
+              <w:rPr>
+                <w:sz w:val="24"/>
                 <w:szCs w:val="28"/>
               </w:rPr>
               <w:t>2</w:t>
@@ -1325,15 +1699,16 @@
           </w:tcPr>
           <w:p>
             <w:pPr>
-              <w:jc w:val="center"/>
-              <w:rPr>
-                <w:sz w:val="28"/>
-                <w:szCs w:val="28"/>
-              </w:rPr>
-            </w:pPr>
-            <w:r>
-              <w:rPr>
-                <w:sz w:val="28"/>
+              <w:spacing w:line="240" w:lineRule="auto"/>
+              <w:jc w:val="center"/>
+              <w:rPr>
+                <w:sz w:val="24"/>
+                <w:szCs w:val="28"/>
+              </w:rPr>
+            </w:pPr>
+            <w:r>
+              <w:rPr>
+                <w:sz w:val="24"/>
                 <w:szCs w:val="28"/>
               </w:rPr>
               <w:t>34</w:t>
@@ -1347,142 +1722,83 @@
           </w:tcPr>
           <w:p>
             <w:pPr>
-              <w:jc w:val="center"/>
-              <w:rPr>
-                <w:sz w:val="28"/>
-                <w:szCs w:val="28"/>
-              </w:rPr>
-            </w:pPr>
-            <w:r>
-              <w:rPr>
-                <w:sz w:val="28"/>
-                <w:szCs w:val="28"/>
-              </w:rPr>
-              <w:t>25</w:t>
-            </w:r>
-            <w:r>
-              <w:rPr>
-                <w:sz w:val="28"/>
-                <w:szCs w:val="28"/>
-              </w:rPr>
-              <w:t>..34 – отлично</w:t>
-            </w:r>
-          </w:p>
-          <w:p>
-            <w:pPr>
-              <w:jc w:val="center"/>
-              <w:rPr>
-                <w:sz w:val="28"/>
-                <w:szCs w:val="28"/>
-              </w:rPr>
-            </w:pPr>
-            <w:r>
-              <w:rPr>
-                <w:sz w:val="28"/>
-                <w:szCs w:val="28"/>
-              </w:rPr>
-              <w:t>15</w:t>
-            </w:r>
-            <w:r>
-              <w:rPr>
-                <w:sz w:val="28"/>
+              <w:spacing w:line="240" w:lineRule="auto"/>
+              <w:jc w:val="center"/>
+              <w:rPr>
+                <w:sz w:val="24"/>
+                <w:szCs w:val="28"/>
+              </w:rPr>
+            </w:pPr>
+            <w:r>
+              <w:rPr>
+                <w:sz w:val="24"/>
+                <w:szCs w:val="28"/>
+              </w:rPr>
+              <w:t>25..34 – отлично</w:t>
+            </w:r>
+          </w:p>
+          <w:p>
+            <w:pPr>
+              <w:spacing w:line="240" w:lineRule="auto"/>
+              <w:jc w:val="center"/>
+              <w:rPr>
+                <w:sz w:val="24"/>
+                <w:szCs w:val="28"/>
+              </w:rPr>
+            </w:pPr>
+            <w:r>
+              <w:rPr>
+                <w:sz w:val="24"/>
+                <w:szCs w:val="28"/>
+              </w:rPr>
+              <w:t>15..24 – хорошо</w:t>
+            </w:r>
+          </w:p>
+          <w:p>
+            <w:pPr>
+              <w:spacing w:line="240" w:lineRule="auto"/>
+              <w:jc w:val="center"/>
+              <w:rPr>
+                <w:sz w:val="24"/>
+                <w:szCs w:val="28"/>
+              </w:rPr>
+            </w:pPr>
+            <w:r>
+              <w:rPr>
+                <w:sz w:val="24"/>
+                <w:szCs w:val="28"/>
+              </w:rPr>
+              <w:t xml:space="preserve">8..14 – </w:t>
+            </w:r>
+            <w:proofErr w:type="spellStart"/>
+            <w:r>
+              <w:rPr>
+                <w:sz w:val="24"/>
+                <w:szCs w:val="28"/>
+              </w:rPr>
+              <w:t>удовл</w:t>
+            </w:r>
+            <w:proofErr w:type="spellEnd"/>
+            <w:r>
+              <w:rPr>
+                <w:sz w:val="24"/>
                 <w:szCs w:val="28"/>
               </w:rPr>
               <w:t>.</w:t>
             </w:r>
-            <w:r>
-              <w:rPr>
-                <w:sz w:val="28"/>
-                <w:szCs w:val="28"/>
-              </w:rPr>
-              <w:t>.</w:t>
-            </w:r>
-            <w:r>
-              <w:rPr>
-                <w:sz w:val="28"/>
-                <w:szCs w:val="28"/>
-              </w:rPr>
-              <w:t>24</w:t>
-            </w:r>
-            <w:r>
-              <w:rPr>
-                <w:sz w:val="28"/>
-                <w:szCs w:val="28"/>
-              </w:rPr>
-              <w:t xml:space="preserve"> </w:t>
-            </w:r>
-            <w:r>
-              <w:rPr>
-                <w:sz w:val="28"/>
-                <w:szCs w:val="28"/>
-              </w:rPr>
-              <w:t>–</w:t>
-            </w:r>
-            <w:r>
-              <w:rPr>
-                <w:sz w:val="28"/>
-                <w:szCs w:val="28"/>
-              </w:rPr>
-              <w:t xml:space="preserve"> хорошо</w:t>
-            </w:r>
-          </w:p>
-          <w:p>
-            <w:pPr>
-              <w:jc w:val="center"/>
-              <w:rPr>
-                <w:sz w:val="28"/>
-                <w:szCs w:val="28"/>
-              </w:rPr>
-            </w:pPr>
-            <w:r>
-              <w:rPr>
-                <w:sz w:val="28"/>
-                <w:szCs w:val="28"/>
-              </w:rPr>
-              <w:t>8..</w:t>
-            </w:r>
-            <w:r>
-              <w:rPr>
-                <w:sz w:val="28"/>
-                <w:szCs w:val="28"/>
-              </w:rPr>
-              <w:t>14</w:t>
-            </w:r>
-            <w:r>
-              <w:rPr>
-                <w:sz w:val="28"/>
-                <w:szCs w:val="28"/>
-              </w:rPr>
-              <w:t xml:space="preserve"> – </w:t>
-            </w:r>
-            <w:proofErr w:type="spellStart"/>
-            <w:r>
-              <w:rPr>
-                <w:sz w:val="28"/>
-                <w:szCs w:val="28"/>
-              </w:rPr>
-              <w:t>удовл</w:t>
-            </w:r>
-            <w:proofErr w:type="spellEnd"/>
-            <w:r>
-              <w:rPr>
-                <w:sz w:val="28"/>
-                <w:szCs w:val="28"/>
-              </w:rPr>
-              <w:t>.</w:t>
-            </w:r>
-          </w:p>
-          <w:p>
-            <w:pPr>
-              <w:jc w:val="center"/>
-              <w:rPr>
-                <w:sz w:val="28"/>
-                <w:szCs w:val="28"/>
-              </w:rPr>
-            </w:pPr>
-            <w:r>
-              <w:rPr>
-                <w:sz w:val="28"/>
+          </w:p>
+          <w:p>
+            <w:pPr>
+              <w:spacing w:line="240" w:lineRule="auto"/>
+              <w:jc w:val="center"/>
+              <w:rPr>
+                <w:sz w:val="24"/>
+                <w:szCs w:val="28"/>
+              </w:rPr>
+            </w:pPr>
+            <w:r>
+              <w:rPr>
+                <w:sz w:val="24"/>
                 <w:szCs w:val="28"/>
               </w:rPr>
               <w:t>менее 8 – неуд</w:t>
@@ -1498,15 +1814,16 @@
           </w:tcPr>
           <w:p>
             <w:pPr>
-              <w:jc w:val="center"/>
-              <w:rPr>
-                <w:sz w:val="28"/>
-                <w:szCs w:val="28"/>
-              </w:rPr>
-            </w:pPr>
-            <w:r>
-              <w:rPr>
-                <w:sz w:val="28"/>
+              <w:spacing w:line="240" w:lineRule="auto"/>
+              <w:jc w:val="center"/>
+              <w:rPr>
+                <w:sz w:val="24"/>
+                <w:szCs w:val="28"/>
+              </w:rPr>
+            </w:pPr>
+            <w:r>
+              <w:rPr>
+                <w:sz w:val="24"/>
                 <w:szCs w:val="28"/>
                 <w:lang w:val="en-US"/>
               </w:rPr>
@@ -1521,22 +1838,23 @@
           </w:tcPr>
           <w:p>
             <w:pPr>
-              <w:jc w:val="center"/>
-              <w:rPr>
-                <w:sz w:val="28"/>
-                <w:szCs w:val="28"/>
-              </w:rPr>
-            </w:pPr>
-            <w:r>
-              <w:rPr>
-                <w:sz w:val="28"/>
+              <w:spacing w:line="240" w:lineRule="auto"/>
+              <w:jc w:val="center"/>
+              <w:rPr>
+                <w:sz w:val="24"/>
+                <w:szCs w:val="28"/>
+              </w:rPr>
+            </w:pPr>
+            <w:r>
+              <w:rPr>
+                <w:sz w:val="24"/>
                 <w:szCs w:val="28"/>
               </w:rPr>
               <w:t>1</w:t>
             </w:r>
             <w:r>
               <w:rPr>
-                <w:sz w:val="28"/>
+                <w:sz w:val="24"/>
                 <w:szCs w:val="28"/>
               </w:rPr>
               <w:t>6</w:t>
@@ -1550,15 +1868,16 @@
           </w:tcPr>
           <w:p>
             <w:pPr>
-              <w:jc w:val="center"/>
-              <w:rPr>
-                <w:sz w:val="28"/>
-                <w:szCs w:val="28"/>
-              </w:rPr>
-            </w:pPr>
-            <w:r>
-              <w:rPr>
-                <w:sz w:val="28"/>
+              <w:spacing w:line="240" w:lineRule="auto"/>
+              <w:jc w:val="center"/>
+              <w:rPr>
+                <w:sz w:val="24"/>
+                <w:szCs w:val="28"/>
+              </w:rPr>
+            </w:pPr>
+            <w:r>
+              <w:rPr>
+                <w:sz w:val="24"/>
                 <w:szCs w:val="28"/>
               </w:rPr>
               <w:t>16</w:t>
@@ -1572,15 +1891,16 @@
           </w:tcPr>
           <w:p>
             <w:pPr>
-              <w:jc w:val="center"/>
-              <w:rPr>
-                <w:sz w:val="28"/>
-                <w:szCs w:val="28"/>
-              </w:rPr>
-            </w:pPr>
-            <w:r>
-              <w:rPr>
-                <w:sz w:val="28"/>
+              <w:spacing w:line="240" w:lineRule="auto"/>
+              <w:jc w:val="center"/>
+              <w:rPr>
+                <w:sz w:val="24"/>
+                <w:szCs w:val="28"/>
+              </w:rPr>
+            </w:pPr>
+            <w:r>
+              <w:rPr>
+                <w:sz w:val="24"/>
                 <w:szCs w:val="28"/>
               </w:rPr>
               <w:t>2</w:t>
@@ -1594,15 +1914,16 @@
           </w:tcPr>
           <w:p>
             <w:pPr>
-              <w:jc w:val="center"/>
-              <w:rPr>
-                <w:sz w:val="28"/>
-                <w:szCs w:val="28"/>
-              </w:rPr>
-            </w:pPr>
-            <w:r>
-              <w:rPr>
-                <w:sz w:val="28"/>
+              <w:spacing w:line="240" w:lineRule="auto"/>
+              <w:jc w:val="center"/>
+              <w:rPr>
+                <w:sz w:val="24"/>
+                <w:szCs w:val="28"/>
+              </w:rPr>
+            </w:pPr>
+            <w:r>
+              <w:rPr>
+                <w:sz w:val="24"/>
                 <w:szCs w:val="28"/>
               </w:rPr>
               <w:t>34</w:t>
@@ -1616,29 +1937,240 @@
           </w:tcPr>
           <w:p>
             <w:pPr>
-              <w:jc w:val="center"/>
-              <w:rPr>
-                <w:sz w:val="28"/>
-                <w:szCs w:val="28"/>
-              </w:rPr>
-            </w:pPr>
-            <w:r>
-              <w:rPr>
-                <w:sz w:val="28"/>
-                <w:szCs w:val="28"/>
-              </w:rPr>
-              <w:t>25..3</w:t>
-            </w:r>
-            <w:r>
-              <w:rPr>
-                <w:sz w:val="28"/>
-                <w:szCs w:val="28"/>
-              </w:rPr>
-              <w:t>4</w:t>
-            </w:r>
-            <w:r>
-              <w:rPr>
-                <w:sz w:val="28"/>
+              <w:spacing w:line="240" w:lineRule="auto"/>
+              <w:jc w:val="center"/>
+              <w:rPr>
+                <w:sz w:val="24"/>
+                <w:szCs w:val="28"/>
+              </w:rPr>
+            </w:pPr>
+            <w:r>
+              <w:rPr>
+                <w:sz w:val="24"/>
+                <w:szCs w:val="28"/>
+              </w:rPr>
+              <w:t>25..34 – отлично</w:t>
+            </w:r>
+          </w:p>
+          <w:p>
+            <w:pPr>
+              <w:spacing w:line="240" w:lineRule="auto"/>
+              <w:jc w:val="center"/>
+              <w:rPr>
+                <w:sz w:val="24"/>
+                <w:szCs w:val="28"/>
+              </w:rPr>
+            </w:pPr>
+            <w:r>
+              <w:rPr>
+                <w:sz w:val="24"/>
+                <w:szCs w:val="28"/>
+              </w:rPr>
+              <w:t>19..24 – хорошо</w:t>
+            </w:r>
+          </w:p>
+          <w:p>
+            <w:pPr>
+              <w:spacing w:line="240" w:lineRule="auto"/>
+              <w:jc w:val="center"/>
+              <w:rPr>
+                <w:sz w:val="24"/>
+                <w:szCs w:val="28"/>
+              </w:rPr>
+            </w:pPr>
+            <w:r>
+              <w:rPr>
+                <w:sz w:val="24"/>
+                <w:szCs w:val="28"/>
+              </w:rPr>
+              <w:t xml:space="preserve">12..18 – </w:t>
+            </w:r>
+            <w:proofErr w:type="spellStart"/>
+            <w:r>
+              <w:rPr>
+                <w:sz w:val="24"/>
+                <w:szCs w:val="28"/>
+              </w:rPr>
+              <w:t>удовл</w:t>
+            </w:r>
+            <w:proofErr w:type="spellEnd"/>
+            <w:r>
+              <w:rPr>
+                <w:sz w:val="24"/>
+                <w:szCs w:val="28"/>
+              </w:rPr>
+              <w:t>.</w:t>
+            </w:r>
+          </w:p>
+          <w:p>
+            <w:pPr>
+              <w:spacing w:line="240" w:lineRule="auto"/>
+              <w:jc w:val="center"/>
+              <w:rPr>
+                <w:sz w:val="24"/>
+                <w:szCs w:val="28"/>
+              </w:rPr>
+            </w:pPr>
+            <w:r>
+              <w:rPr>
+                <w:sz w:val="24"/>
+                <w:szCs w:val="28"/>
+              </w:rPr>
+              <w:t>менее 12 – неуд.</w:t>
+            </w:r>
+          </w:p>
+        </w:tc>
+      </w:tr>
+      <w:tr>
+        <w:tc>
+          <w:tcPr>
+            <w:tcW w:w="568" w:type="pct"/>
+            <w:shd w:val="clear" w:color="auto" w:fill="FFE599" w:themeFill="accent4" w:themeFillTint="66"/>
+            <w:vAlign w:val="center"/>
+          </w:tcPr>
+          <w:p>
+            <w:pPr>
+              <w:spacing w:line="240" w:lineRule="auto"/>
+              <w:jc w:val="center"/>
+              <w:rPr>
+                <w:sz w:val="24"/>
+                <w:szCs w:val="28"/>
+                <w:lang w:val="en-US"/>
+              </w:rPr>
+            </w:pPr>
+            <w:r>
+              <w:rPr>
+                <w:sz w:val="24"/>
+                <w:szCs w:val="28"/>
+                <w:lang w:val="en-US"/>
+              </w:rPr>
+              <w:t>III</w:t>
+            </w:r>
+          </w:p>
+        </w:tc>
+        <w:tc>
+          <w:tcPr>
+            <w:tcW w:w="787" w:type="pct"/>
+            <w:shd w:val="clear" w:color="auto" w:fill="FFE599" w:themeFill="accent4" w:themeFillTint="66"/>
+            <w:vAlign w:val="center"/>
+          </w:tcPr>
+          <w:p>
+            <w:pPr>
+              <w:spacing w:line="240" w:lineRule="auto"/>
+              <w:jc w:val="center"/>
+              <w:rPr>
+                <w:sz w:val="24"/>
+                <w:szCs w:val="28"/>
+              </w:rPr>
+            </w:pPr>
+            <w:r>
+              <w:rPr>
+                <w:sz w:val="24"/>
+                <w:szCs w:val="28"/>
+              </w:rPr>
+              <w:t>2</w:t>
+            </w:r>
+          </w:p>
+        </w:tc>
+        <w:tc>
+          <w:tcPr>
+            <w:tcW w:w="787" w:type="pct"/>
+            <w:shd w:val="clear" w:color="auto" w:fill="FFE599" w:themeFill="accent4" w:themeFillTint="66"/>
+            <w:vAlign w:val="center"/>
+          </w:tcPr>
+          <w:p>
+            <w:pPr>
+              <w:spacing w:line="240" w:lineRule="auto"/>
+              <w:jc w:val="center"/>
+              <w:rPr>
+                <w:sz w:val="24"/>
+                <w:szCs w:val="28"/>
+              </w:rPr>
+            </w:pPr>
+            <w:r>
+              <w:rPr>
+                <w:sz w:val="24"/>
+                <w:szCs w:val="28"/>
+              </w:rPr>
+              <w:t>17</w:t>
+            </w:r>
+          </w:p>
+        </w:tc>
+        <w:tc>
+          <w:tcPr>
+            <w:tcW w:w="787" w:type="pct"/>
+            <w:shd w:val="clear" w:color="auto" w:fill="FFE599" w:themeFill="accent4" w:themeFillTint="66"/>
+            <w:vAlign w:val="center"/>
+          </w:tcPr>
+          <w:p>
+            <w:pPr>
+              <w:spacing w:line="240" w:lineRule="auto"/>
+              <w:jc w:val="center"/>
+              <w:rPr>
+                <w:sz w:val="24"/>
+                <w:szCs w:val="28"/>
+                <w:lang w:val="en-GB"/>
+              </w:rPr>
+            </w:pPr>
+            <w:r>
+              <w:rPr>
+                <w:sz w:val="24"/>
+                <w:szCs w:val="28"/>
+                <w:lang w:val="en-GB"/>
+              </w:rPr>
+              <w:t>1</w:t>
+            </w:r>
+          </w:p>
+        </w:tc>
+        <w:tc>
+          <w:tcPr>
+            <w:tcW w:w="787" w:type="pct"/>
+            <w:shd w:val="clear" w:color="auto" w:fill="FFE599" w:themeFill="accent4" w:themeFillTint="66"/>
+            <w:vAlign w:val="center"/>
+          </w:tcPr>
+          <w:p>
+            <w:pPr>
+              <w:spacing w:line="240" w:lineRule="auto"/>
+              <w:jc w:val="center"/>
+              <w:rPr>
+                <w:sz w:val="24"/>
+                <w:szCs w:val="28"/>
+              </w:rPr>
+            </w:pPr>
+            <w:r>
+              <w:rPr>
+                <w:sz w:val="24"/>
+                <w:szCs w:val="28"/>
+              </w:rPr>
+              <w:t>20</w:t>
+            </w:r>
+          </w:p>
+        </w:tc>
+        <w:tc>
+          <w:tcPr>
+            <w:tcW w:w="1286" w:type="pct"/>
+            <w:shd w:val="clear" w:color="auto" w:fill="FFE599" w:themeFill="accent4" w:themeFillTint="66"/>
+            <w:vAlign w:val="center"/>
+          </w:tcPr>
+          <w:p>
+            <w:pPr>
+              <w:spacing w:line="240" w:lineRule="auto"/>
+              <w:jc w:val="center"/>
+              <w:rPr>
+                <w:sz w:val="24"/>
+                <w:szCs w:val="28"/>
+              </w:rPr>
+            </w:pPr>
+            <w:r>
+              <w:rPr>
+                <w:sz w:val="24"/>
+                <w:szCs w:val="28"/>
+              </w:rPr>
+              <w:t>18..20</w:t>
+            </w:r>
+            <w:r>
+              <w:rPr>
+                <w:sz w:val="24"/>
                 <w:szCs w:val="28"/>
               </w:rPr>
               <w:t xml:space="preserve"> – отлично</w:t>
@@ -1646,67 +2178,83 @@
           </w:p>
           <w:p>
             <w:pPr>
-              <w:jc w:val="center"/>
-              <w:rPr>
-                <w:sz w:val="28"/>
-                <w:szCs w:val="28"/>
-              </w:rPr>
-            </w:pPr>
-            <w:r>
-              <w:rPr>
-                <w:sz w:val="28"/>
-                <w:szCs w:val="28"/>
-              </w:rPr>
-              <w:t xml:space="preserve">19..24 </w:t>
-            </w:r>
-            <w:r>
-              <w:rPr>
-                <w:sz w:val="28"/>
-                <w:szCs w:val="28"/>
-              </w:rPr>
-              <w:t>–</w:t>
-            </w:r>
-            <w:r>
-              <w:rPr>
-                <w:sz w:val="28"/>
-                <w:szCs w:val="28"/>
-              </w:rPr>
-              <w:t xml:space="preserve"> хорошо</w:t>
-            </w:r>
-          </w:p>
-          <w:p>
-            <w:pPr>
-              <w:jc w:val="center"/>
-              <w:rPr>
-                <w:sz w:val="28"/>
-                <w:szCs w:val="28"/>
-              </w:rPr>
-            </w:pPr>
-            <w:r>
-              <w:rPr>
-                <w:sz w:val="28"/>
-                <w:szCs w:val="28"/>
-              </w:rPr>
-              <w:t>1</w:t>
-            </w:r>
-            <w:r>
-              <w:rPr>
-                <w:sz w:val="28"/>
-                <w:szCs w:val="28"/>
-              </w:rPr>
-              <w:t>2</w:t>
-            </w:r>
-            <w:r>
-              <w:rPr>
-                <w:sz w:val="28"/>
-                <w:szCs w:val="28"/>
-              </w:rPr>
-              <w:t xml:space="preserve">..18 – </w:t>
+              <w:spacing w:line="240" w:lineRule="auto"/>
+              <w:jc w:val="center"/>
+              <w:rPr>
+                <w:sz w:val="24"/>
+                <w:szCs w:val="28"/>
+              </w:rPr>
+            </w:pPr>
+            <w:r>
+              <w:rPr>
+                <w:sz w:val="24"/>
+                <w:szCs w:val="28"/>
+              </w:rPr>
+              <w:t>14</w:t>
+            </w:r>
+            <w:r>
+              <w:rPr>
+                <w:sz w:val="24"/>
+                <w:szCs w:val="28"/>
+              </w:rPr>
+              <w:t>..</w:t>
+            </w:r>
+            <w:r>
+              <w:rPr>
+                <w:sz w:val="24"/>
+                <w:szCs w:val="28"/>
+              </w:rPr>
+              <w:t>17</w:t>
+            </w:r>
+            <w:r>
+              <w:rPr>
+                <w:sz w:val="24"/>
+                <w:szCs w:val="28"/>
+              </w:rPr>
+              <w:t xml:space="preserve"> – хорошо</w:t>
+            </w:r>
+          </w:p>
+          <w:p>
+            <w:pPr>
+              <w:spacing w:line="240" w:lineRule="auto"/>
+              <w:jc w:val="center"/>
+              <w:rPr>
+                <w:sz w:val="24"/>
+                <w:szCs w:val="28"/>
+              </w:rPr>
+            </w:pPr>
+            <w:r>
+              <w:rPr>
+                <w:sz w:val="24"/>
+                <w:szCs w:val="28"/>
+              </w:rPr>
+              <w:t>11.</w:t>
+            </w:r>
+            <w:r>
+              <w:rPr>
+                <w:sz w:val="24"/>
+                <w:szCs w:val="28"/>
+              </w:rPr>
+              <w:t>.</w:t>
+            </w:r>
+            <w:r>
+              <w:rPr>
+                <w:sz w:val="24"/>
+                <w:szCs w:val="28"/>
+              </w:rPr>
+              <w:t>13</w:t>
+            </w:r>
+            <w:r>
+              <w:rPr>
+                <w:sz w:val="24"/>
+                <w:szCs w:val="28"/>
+              </w:rPr>
+              <w:t xml:space="preserve"> – </w:t>
             </w:r>
             <w:proofErr w:type="spellStart"/>
             <w:r>
               <w:rPr>
-                <w:sz w:val="28"/>
+                <w:sz w:val="24"/>
                 <w:szCs w:val="28"/>
               </w:rPr>
               <w:t>удовл</w:t>
@@ -1714,7 +2262,7 @@
             <w:proofErr w:type="spellEnd"/>
             <w:r>
               <w:rPr>
-                <w:sz w:val="28"/>
+                <w:sz w:val="24"/>
                 <w:szCs w:val="28"/>
               </w:rPr>
               <w:t>.</w:t>
@@ -1722,29 +2270,32 @@
           </w:p>
           <w:p>
             <w:pPr>
-              <w:jc w:val="center"/>
-              <w:rPr>
-                <w:sz w:val="28"/>
-                <w:szCs w:val="28"/>
-              </w:rPr>
-            </w:pPr>
-            <w:r>
-              <w:rPr>
-                <w:sz w:val="28"/>
-                <w:szCs w:val="28"/>
-              </w:rPr>
-              <w:t>менее 1</w:t>
-            </w:r>
-            <w:r>
-              <w:rPr>
-                <w:sz w:val="28"/>
-                <w:szCs w:val="28"/>
-              </w:rPr>
-              <w:t>2</w:t>
-            </w:r>
-            <w:r>
-              <w:rPr>
-                <w:sz w:val="28"/>
+              <w:spacing w:line="240" w:lineRule="auto"/>
+              <w:jc w:val="center"/>
+              <w:rPr>
+                <w:sz w:val="24"/>
+                <w:szCs w:val="28"/>
+              </w:rPr>
+            </w:pPr>
+            <w:r>
+              <w:rPr>
+                <w:sz w:val="24"/>
+                <w:szCs w:val="28"/>
+              </w:rPr>
+              <w:t>ме</w:t>
+            </w:r>
+            <w:bookmarkStart w:id="0" w:name="_GoBack"/>
+            <w:bookmarkEnd w:id="0"/>
+            <w:r>
+              <w:rPr>
+                <w:sz w:val="24"/>
+                <w:szCs w:val="28"/>
+              </w:rPr>
+              <w:t>нее 11</w:t>
+            </w:r>
+            <w:r>
+              <w:rPr>
+                <w:sz w:val="24"/>
                 <w:szCs w:val="28"/>
               </w:rPr>
               <w:t xml:space="preserve"> – неуд.</w:t>
@@ -1753,16 +2304,6 @@
         </w:tc>
       </w:tr>
     </w:tbl>
-    <w:p>
-      <w:pPr>
-        <w:ind w:left="708"/>
-        <w:jc w:val="both"/>
-        <w:rPr>
-          <w:sz w:val="28"/>
-          <w:szCs w:val="28"/>
-        </w:rPr>
-      </w:pPr>
-    </w:p>
     <w:p>
       <w:pPr>
         <w:ind w:left="708"/>
@@ -1859,7 +2400,7 @@
     </w:p>
     <w:tbl>
       <w:tblPr>
-        <w:tblStyle w:val="a3"/>
+        <w:tblStyle w:val="TableGrid"/>
         <w:tblW w:w="5000" w:type="pct"/>
         <w:tblLook w:val="04A0" w:firstRow="1" w:lastRow="0" w:firstColumn="1" w:lastColumn="0" w:noHBand="0" w:noVBand="1"/>
       </w:tblPr>
@@ -3500,7 +4041,7 @@
     </w:p>
     <w:tbl>
       <w:tblPr>
-        <w:tblStyle w:val="a3"/>
+        <w:tblStyle w:val="TableGrid"/>
         <w:tblW w:w="5000" w:type="pct"/>
         <w:tblLook w:val="04A0" w:firstRow="1" w:lastRow="0" w:firstColumn="1" w:lastColumn="0" w:noHBand="0" w:noVBand="1"/>
       </w:tblPr>
@@ -6398,7 +6939,7 @@
     </w:p>
     <w:tbl>
       <w:tblPr>
-        <w:tblStyle w:val="a3"/>
+        <w:tblStyle w:val="TableGrid"/>
         <w:tblW w:w="5000" w:type="pct"/>
         <w:tblLook w:val="04A0" w:firstRow="1" w:lastRow="0" w:firstColumn="1" w:lastColumn="0" w:noHBand="0" w:noVBand="1"/>
       </w:tblPr>
@@ -8213,8 +8754,6 @@
               </w:rPr>
               <w:fldChar w:fldCharType="end"/>
             </w:r>
-            <w:bookmarkStart w:id="0" w:name="_GoBack"/>
-            <w:bookmarkEnd w:id="0"/>
           </w:p>
         </w:tc>
       </w:tr>
@@ -8380,7 +8919,7 @@
     </w:p>
     <w:tbl>
       <w:tblPr>
-        <w:tblStyle w:val="a3"/>
+        <w:tblStyle w:val="TableGrid"/>
         <w:tblW w:w="5000" w:type="pct"/>
         <w:tblLook w:val="04A0" w:firstRow="1" w:lastRow="0" w:firstColumn="1" w:lastColumn="0" w:noHBand="0" w:noVBand="1"/>
       </w:tblPr>
@@ -10187,6 +10726,2094 @@
       <w:pPr>
         <w:ind w:left="708"/>
         <w:jc w:val="both"/>
+        <w:rPr>
+          <w:sz w:val="28"/>
+          <w:szCs w:val="28"/>
+        </w:rPr>
+      </w:pPr>
+    </w:p>
+    <w:p>
+      <w:pPr>
+        <w:ind w:left="708"/>
+        <w:jc w:val="both"/>
+        <w:rPr>
+          <w:sz w:val="28"/>
+          <w:szCs w:val="28"/>
+        </w:rPr>
+      </w:pPr>
+      <w:r>
+        <w:rPr>
+          <w:sz w:val="28"/>
+          <w:szCs w:val="28"/>
+        </w:rPr>
+        <w:br w:type="page"/>
+      </w:r>
+      <w:r>
+        <w:rPr>
+          <w:sz w:val="28"/>
+          <w:szCs w:val="28"/>
+        </w:rPr>
+        <w:lastRenderedPageBreak/>
+        <w:t xml:space="preserve">Таблица 5 – Лабораторные работы группы </w:t>
+      </w:r>
+      <w:r>
+        <w:rPr>
+          <w:sz w:val="28"/>
+          <w:szCs w:val="28"/>
+          <w:lang w:val="en-US"/>
+        </w:rPr>
+        <w:t>I</w:t>
+      </w:r>
+      <w:r>
+        <w:rPr>
+          <w:sz w:val="28"/>
+          <w:szCs w:val="28"/>
+          <w:lang w:val="en-GB"/>
+        </w:rPr>
+        <w:t>II</w:t>
+      </w:r>
+      <w:r>
+        <w:rPr>
+          <w:sz w:val="28"/>
+          <w:szCs w:val="28"/>
+        </w:rPr>
+        <w:t xml:space="preserve"> (</w:t>
+      </w:r>
+      <w:r>
+        <w:rPr>
+          <w:sz w:val="28"/>
+          <w:szCs w:val="28"/>
+        </w:rPr>
+        <w:t>4</w:t>
+      </w:r>
+      <w:r>
+        <w:rPr>
+          <w:sz w:val="28"/>
+          <w:szCs w:val="28"/>
+        </w:rPr>
+        <w:t xml:space="preserve"> </w:t>
+      </w:r>
+      <w:r>
+        <w:rPr>
+          <w:sz w:val="28"/>
+          <w:szCs w:val="28"/>
+        </w:rPr>
+        <w:t>часа, группа 2020)</w:t>
+      </w:r>
+    </w:p>
+    <w:tbl>
+      <w:tblPr>
+        <w:tblStyle w:val="TableGrid"/>
+        <w:tblW w:w="5000" w:type="pct"/>
+        <w:tblLook w:val="04A0" w:firstRow="1" w:lastRow="0" w:firstColumn="1" w:lastColumn="0" w:noHBand="0" w:noVBand="1"/>
+      </w:tblPr>
+      <w:tblGrid>
+        <w:gridCol w:w="1128"/>
+        <w:gridCol w:w="6805"/>
+        <w:gridCol w:w="1276"/>
+        <w:gridCol w:w="3261"/>
+        <w:gridCol w:w="1935"/>
+        <w:gridCol w:w="1005"/>
+      </w:tblGrid>
+      <w:tr>
+        <w:trPr>
+          <w:tblHeader/>
+        </w:trPr>
+        <w:tc>
+          <w:tcPr>
+            <w:tcW w:w="366" w:type="pct"/>
+            <w:vAlign w:val="center"/>
+          </w:tcPr>
+          <w:p>
+            <w:pPr>
+              <w:spacing w:after="0" w:line="240" w:lineRule="auto"/>
+              <w:jc w:val="center"/>
+              <w:rPr>
+                <w:b/>
+                <w:sz w:val="28"/>
+                <w:szCs w:val="28"/>
+              </w:rPr>
+            </w:pPr>
+            <w:r>
+              <w:rPr>
+                <w:b/>
+                <w:sz w:val="28"/>
+                <w:szCs w:val="28"/>
+              </w:rPr>
+              <w:t>№ темы</w:t>
+            </w:r>
+          </w:p>
+        </w:tc>
+        <w:tc>
+          <w:tcPr>
+            <w:tcW w:w="2208" w:type="pct"/>
+            <w:vAlign w:val="center"/>
+          </w:tcPr>
+          <w:p>
+            <w:pPr>
+              <w:spacing w:after="0" w:line="240" w:lineRule="auto"/>
+              <w:jc w:val="center"/>
+              <w:rPr>
+                <w:b/>
+                <w:sz w:val="28"/>
+                <w:szCs w:val="28"/>
+              </w:rPr>
+            </w:pPr>
+            <w:r>
+              <w:rPr>
+                <w:b/>
+                <w:sz w:val="28"/>
+                <w:szCs w:val="28"/>
+              </w:rPr>
+              <w:t>Тема</w:t>
+            </w:r>
+          </w:p>
+        </w:tc>
+        <w:tc>
+          <w:tcPr>
+            <w:tcW w:w="414" w:type="pct"/>
+            <w:vAlign w:val="center"/>
+          </w:tcPr>
+          <w:p>
+            <w:pPr>
+              <w:spacing w:after="0" w:line="240" w:lineRule="auto"/>
+              <w:jc w:val="center"/>
+              <w:rPr>
+                <w:b/>
+                <w:sz w:val="28"/>
+                <w:szCs w:val="28"/>
+              </w:rPr>
+            </w:pPr>
+            <w:r>
+              <w:rPr>
+                <w:b/>
+                <w:sz w:val="28"/>
+                <w:szCs w:val="28"/>
+              </w:rPr>
+              <w:t>Часов</w:t>
+            </w:r>
+          </w:p>
+        </w:tc>
+        <w:tc>
+          <w:tcPr>
+            <w:tcW w:w="1058" w:type="pct"/>
+            <w:vAlign w:val="center"/>
+          </w:tcPr>
+          <w:p>
+            <w:pPr>
+              <w:spacing w:after="0" w:line="240" w:lineRule="auto"/>
+              <w:jc w:val="center"/>
+              <w:rPr>
+                <w:b/>
+                <w:sz w:val="28"/>
+                <w:szCs w:val="28"/>
+              </w:rPr>
+            </w:pPr>
+            <w:r>
+              <w:rPr>
+                <w:b/>
+                <w:sz w:val="28"/>
+                <w:szCs w:val="28"/>
+              </w:rPr>
+              <w:t>Результат выполнения</w:t>
+            </w:r>
+          </w:p>
+        </w:tc>
+        <w:tc>
+          <w:tcPr>
+            <w:tcW w:w="628" w:type="pct"/>
+          </w:tcPr>
+          <w:p>
+            <w:pPr>
+              <w:spacing w:after="0" w:line="240" w:lineRule="auto"/>
+              <w:jc w:val="center"/>
+              <w:rPr>
+                <w:b/>
+                <w:sz w:val="28"/>
+                <w:szCs w:val="28"/>
+              </w:rPr>
+            </w:pPr>
+            <w:proofErr w:type="spellStart"/>
+            <w:r>
+              <w:rPr>
+                <w:b/>
+                <w:sz w:val="28"/>
+                <w:szCs w:val="28"/>
+              </w:rPr>
+              <w:t>Обозна</w:t>
+            </w:r>
+            <w:proofErr w:type="spellEnd"/>
+            <w:r>
+              <w:rPr>
+                <w:b/>
+                <w:sz w:val="28"/>
+                <w:szCs w:val="28"/>
+              </w:rPr>
+              <w:t>–</w:t>
+            </w:r>
+            <w:proofErr w:type="spellStart"/>
+            <w:r>
+              <w:rPr>
+                <w:b/>
+                <w:sz w:val="28"/>
+                <w:szCs w:val="28"/>
+              </w:rPr>
+              <w:t>чение</w:t>
+            </w:r>
+            <w:proofErr w:type="spellEnd"/>
+          </w:p>
+        </w:tc>
+        <w:tc>
+          <w:tcPr>
+            <w:tcW w:w="326" w:type="pct"/>
+          </w:tcPr>
+          <w:p>
+            <w:pPr>
+              <w:spacing w:after="0" w:line="240" w:lineRule="auto"/>
+              <w:jc w:val="center"/>
+              <w:rPr>
+                <w:b/>
+                <w:sz w:val="28"/>
+                <w:szCs w:val="28"/>
+              </w:rPr>
+            </w:pPr>
+            <w:r>
+              <w:rPr>
+                <w:b/>
+                <w:sz w:val="28"/>
+                <w:szCs w:val="28"/>
+              </w:rPr>
+              <w:t>Баллы</w:t>
+            </w:r>
+          </w:p>
+        </w:tc>
+      </w:tr>
+      <w:tr>
+        <w:trPr>
+          <w:trHeight w:val="1345"/>
+        </w:trPr>
+        <w:tc>
+          <w:tcPr>
+            <w:tcW w:w="366" w:type="pct"/>
+            <w:vMerge w:val="restart"/>
+            <w:vAlign w:val="center"/>
+          </w:tcPr>
+          <w:p>
+            <w:pPr>
+              <w:spacing w:after="0" w:line="240" w:lineRule="auto"/>
+              <w:jc w:val="center"/>
+              <w:rPr>
+                <w:sz w:val="28"/>
+                <w:szCs w:val="28"/>
+              </w:rPr>
+            </w:pPr>
+            <w:r>
+              <w:rPr>
+                <w:sz w:val="28"/>
+                <w:szCs w:val="28"/>
+              </w:rPr>
+              <w:t>1</w:t>
+            </w:r>
+          </w:p>
+        </w:tc>
+        <w:tc>
+          <w:tcPr>
+            <w:tcW w:w="2208" w:type="pct"/>
+            <w:vAlign w:val="center"/>
+          </w:tcPr>
+          <w:p>
+            <w:pPr>
+              <w:spacing w:after="0" w:line="240" w:lineRule="auto"/>
+              <w:rPr>
+                <w:sz w:val="28"/>
+                <w:szCs w:val="28"/>
+              </w:rPr>
+            </w:pPr>
+            <w:r>
+              <w:rPr>
+                <w:sz w:val="28"/>
+                <w:szCs w:val="28"/>
+              </w:rPr>
+              <w:t xml:space="preserve">Создание трехмерной модели детали «Вилка» и ассоциативного чертежа. Основные операции создания твердотельной модели. </w:t>
+            </w:r>
+          </w:p>
+        </w:tc>
+        <w:tc>
+          <w:tcPr>
+            <w:tcW w:w="414" w:type="pct"/>
+            <w:vAlign w:val="center"/>
+          </w:tcPr>
+          <w:p>
+            <w:pPr>
+              <w:spacing w:after="0" w:line="240" w:lineRule="auto"/>
+              <w:jc w:val="center"/>
+              <w:rPr>
+                <w:sz w:val="28"/>
+                <w:szCs w:val="28"/>
+                <w:lang w:val="en-US"/>
+              </w:rPr>
+            </w:pPr>
+            <w:r>
+              <w:rPr>
+                <w:sz w:val="28"/>
+                <w:szCs w:val="28"/>
+              </w:rPr>
+              <w:t>1</w:t>
+            </w:r>
+          </w:p>
+        </w:tc>
+        <w:tc>
+          <w:tcPr>
+            <w:tcW w:w="1058" w:type="pct"/>
+            <w:vAlign w:val="center"/>
+          </w:tcPr>
+          <w:p>
+            <w:pPr>
+              <w:spacing w:after="0" w:line="240" w:lineRule="auto"/>
+              <w:jc w:val="center"/>
+              <w:rPr>
+                <w:sz w:val="28"/>
+                <w:szCs w:val="28"/>
+              </w:rPr>
+            </w:pPr>
+            <w:r>
+              <w:rPr>
+                <w:sz w:val="28"/>
+                <w:szCs w:val="28"/>
+              </w:rPr>
+              <w:t>Трехмерная модель детали «Вилка»</w:t>
+            </w:r>
+          </w:p>
+        </w:tc>
+        <w:tc>
+          <w:tcPr>
+            <w:tcW w:w="628" w:type="pct"/>
+            <w:vAlign w:val="center"/>
+          </w:tcPr>
+          <w:p>
+            <w:pPr>
+              <w:spacing w:after="0" w:line="240" w:lineRule="auto"/>
+              <w:jc w:val="center"/>
+              <w:rPr>
+                <w:sz w:val="28"/>
+                <w:szCs w:val="28"/>
+              </w:rPr>
+            </w:pPr>
+            <w:r>
+              <w:rPr>
+                <w:sz w:val="28"/>
+                <w:szCs w:val="28"/>
+              </w:rPr>
+              <w:t>ЛР.1.1</w:t>
+            </w:r>
+          </w:p>
+        </w:tc>
+        <w:tc>
+          <w:tcPr>
+            <w:tcW w:w="326" w:type="pct"/>
+            <w:vMerge w:val="restart"/>
+            <w:vAlign w:val="center"/>
+          </w:tcPr>
+          <w:p>
+            <w:pPr>
+              <w:spacing w:after="0" w:line="240" w:lineRule="auto"/>
+              <w:jc w:val="center"/>
+              <w:rPr>
+                <w:sz w:val="28"/>
+                <w:szCs w:val="28"/>
+              </w:rPr>
+            </w:pPr>
+            <w:r>
+              <w:rPr>
+                <w:sz w:val="28"/>
+                <w:szCs w:val="28"/>
+              </w:rPr>
+              <w:t>1</w:t>
+            </w:r>
+          </w:p>
+        </w:tc>
+      </w:tr>
+      <w:tr>
+        <w:trPr>
+          <w:trHeight w:val="1386"/>
+        </w:trPr>
+        <w:tc>
+          <w:tcPr>
+            <w:tcW w:w="366" w:type="pct"/>
+            <w:vMerge/>
+            <w:vAlign w:val="center"/>
+          </w:tcPr>
+          <w:p>
+            <w:pPr>
+              <w:spacing w:after="0" w:line="240" w:lineRule="auto"/>
+              <w:jc w:val="center"/>
+              <w:rPr>
+                <w:sz w:val="28"/>
+                <w:szCs w:val="28"/>
+              </w:rPr>
+            </w:pPr>
+          </w:p>
+        </w:tc>
+        <w:tc>
+          <w:tcPr>
+            <w:tcW w:w="2208" w:type="pct"/>
+            <w:vAlign w:val="center"/>
+          </w:tcPr>
+          <w:p>
+            <w:pPr>
+              <w:spacing w:after="0" w:line="240" w:lineRule="auto"/>
+              <w:rPr>
+                <w:sz w:val="28"/>
+                <w:szCs w:val="28"/>
+              </w:rPr>
+            </w:pPr>
+            <w:r>
+              <w:rPr>
+                <w:sz w:val="28"/>
+                <w:szCs w:val="28"/>
+              </w:rPr>
+              <w:t>Оформление чертежа: размеры, допуски и предельные отклонения, шероховатость, базы, технические требования</w:t>
+            </w:r>
+          </w:p>
+        </w:tc>
+        <w:tc>
+          <w:tcPr>
+            <w:tcW w:w="414" w:type="pct"/>
+            <w:vAlign w:val="center"/>
+          </w:tcPr>
+          <w:p>
+            <w:pPr>
+              <w:spacing w:after="0" w:line="240" w:lineRule="auto"/>
+              <w:jc w:val="center"/>
+              <w:rPr>
+                <w:sz w:val="28"/>
+                <w:szCs w:val="28"/>
+                <w:lang w:val="en-US"/>
+              </w:rPr>
+            </w:pPr>
+            <w:r>
+              <w:rPr>
+                <w:sz w:val="28"/>
+                <w:szCs w:val="28"/>
+                <w:lang w:val="en-US"/>
+              </w:rPr>
+              <w:t>1</w:t>
+            </w:r>
+          </w:p>
+        </w:tc>
+        <w:tc>
+          <w:tcPr>
+            <w:tcW w:w="1058" w:type="pct"/>
+            <w:vAlign w:val="center"/>
+          </w:tcPr>
+          <w:p>
+            <w:pPr>
+              <w:spacing w:after="0" w:line="240" w:lineRule="auto"/>
+              <w:jc w:val="center"/>
+              <w:rPr>
+                <w:sz w:val="28"/>
+                <w:szCs w:val="28"/>
+              </w:rPr>
+            </w:pPr>
+            <w:r>
+              <w:rPr>
+                <w:sz w:val="28"/>
+                <w:szCs w:val="28"/>
+              </w:rPr>
+              <w:t>Чертеж детали «Вилка»</w:t>
+            </w:r>
+          </w:p>
+        </w:tc>
+        <w:tc>
+          <w:tcPr>
+            <w:tcW w:w="628" w:type="pct"/>
+            <w:vAlign w:val="center"/>
+          </w:tcPr>
+          <w:p>
+            <w:pPr>
+              <w:spacing w:after="0" w:line="240" w:lineRule="auto"/>
+              <w:jc w:val="center"/>
+              <w:rPr>
+                <w:sz w:val="28"/>
+                <w:szCs w:val="28"/>
+              </w:rPr>
+            </w:pPr>
+            <w:r>
+              <w:rPr>
+                <w:sz w:val="28"/>
+                <w:szCs w:val="28"/>
+              </w:rPr>
+              <w:t>ЛР.1.2</w:t>
+            </w:r>
+          </w:p>
+        </w:tc>
+        <w:tc>
+          <w:tcPr>
+            <w:tcW w:w="326" w:type="pct"/>
+            <w:vMerge/>
+            <w:vAlign w:val="center"/>
+          </w:tcPr>
+          <w:p>
+            <w:pPr>
+              <w:spacing w:after="0" w:line="240" w:lineRule="auto"/>
+              <w:jc w:val="center"/>
+              <w:rPr>
+                <w:sz w:val="28"/>
+                <w:szCs w:val="28"/>
+              </w:rPr>
+            </w:pPr>
+          </w:p>
+        </w:tc>
+      </w:tr>
+      <w:tr>
+        <w:trPr>
+          <w:trHeight w:val="690"/>
+        </w:trPr>
+        <w:tc>
+          <w:tcPr>
+            <w:tcW w:w="366" w:type="pct"/>
+            <w:vMerge w:val="restart"/>
+            <w:vAlign w:val="center"/>
+          </w:tcPr>
+          <w:p>
+            <w:pPr>
+              <w:spacing w:after="0" w:line="240" w:lineRule="auto"/>
+              <w:jc w:val="center"/>
+              <w:rPr>
+                <w:sz w:val="28"/>
+                <w:szCs w:val="28"/>
+              </w:rPr>
+            </w:pPr>
+            <w:r>
+              <w:rPr>
+                <w:sz w:val="28"/>
+                <w:szCs w:val="28"/>
+              </w:rPr>
+              <w:t>2</w:t>
+            </w:r>
+          </w:p>
+        </w:tc>
+        <w:tc>
+          <w:tcPr>
+            <w:tcW w:w="2208" w:type="pct"/>
+            <w:vAlign w:val="center"/>
+          </w:tcPr>
+          <w:p>
+            <w:pPr>
+              <w:spacing w:after="0" w:line="240" w:lineRule="auto"/>
+              <w:rPr>
+                <w:sz w:val="28"/>
+                <w:szCs w:val="28"/>
+              </w:rPr>
+            </w:pPr>
+            <w:r>
+              <w:rPr>
+                <w:sz w:val="28"/>
+                <w:szCs w:val="28"/>
+              </w:rPr>
+              <w:t>Создание трехмерной модели сборочной единицы</w:t>
+            </w:r>
+          </w:p>
+        </w:tc>
+        <w:tc>
+          <w:tcPr>
+            <w:tcW w:w="414" w:type="pct"/>
+            <w:vAlign w:val="center"/>
+          </w:tcPr>
+          <w:p>
+            <w:pPr>
+              <w:spacing w:after="0" w:line="240" w:lineRule="auto"/>
+              <w:jc w:val="center"/>
+              <w:rPr>
+                <w:sz w:val="28"/>
+                <w:szCs w:val="28"/>
+              </w:rPr>
+            </w:pPr>
+            <w:r>
+              <w:rPr>
+                <w:sz w:val="28"/>
+                <w:szCs w:val="28"/>
+              </w:rPr>
+              <w:t>1</w:t>
+            </w:r>
+          </w:p>
+        </w:tc>
+        <w:tc>
+          <w:tcPr>
+            <w:tcW w:w="1058" w:type="pct"/>
+            <w:vAlign w:val="center"/>
+          </w:tcPr>
+          <w:p>
+            <w:pPr>
+              <w:spacing w:after="0" w:line="240" w:lineRule="auto"/>
+              <w:jc w:val="center"/>
+              <w:rPr>
+                <w:sz w:val="28"/>
+                <w:szCs w:val="28"/>
+              </w:rPr>
+            </w:pPr>
+            <w:r>
+              <w:rPr>
+                <w:sz w:val="28"/>
+                <w:szCs w:val="28"/>
+              </w:rPr>
+              <w:t>Трехмерная модель сборки</w:t>
+            </w:r>
+          </w:p>
+        </w:tc>
+        <w:tc>
+          <w:tcPr>
+            <w:tcW w:w="628" w:type="pct"/>
+            <w:vAlign w:val="center"/>
+          </w:tcPr>
+          <w:p>
+            <w:pPr>
+              <w:spacing w:after="0" w:line="240" w:lineRule="auto"/>
+              <w:jc w:val="center"/>
+              <w:rPr>
+                <w:sz w:val="28"/>
+                <w:szCs w:val="28"/>
+              </w:rPr>
+            </w:pPr>
+            <w:r>
+              <w:rPr>
+                <w:sz w:val="28"/>
+                <w:szCs w:val="28"/>
+              </w:rPr>
+              <w:t>ЛР.2.1</w:t>
+            </w:r>
+          </w:p>
+        </w:tc>
+        <w:tc>
+          <w:tcPr>
+            <w:tcW w:w="326" w:type="pct"/>
+            <w:vMerge w:val="restart"/>
+            <w:vAlign w:val="center"/>
+          </w:tcPr>
+          <w:p>
+            <w:pPr>
+              <w:spacing w:after="0" w:line="240" w:lineRule="auto"/>
+              <w:jc w:val="center"/>
+              <w:rPr>
+                <w:sz w:val="28"/>
+                <w:szCs w:val="28"/>
+              </w:rPr>
+            </w:pPr>
+            <w:r>
+              <w:rPr>
+                <w:sz w:val="28"/>
+                <w:szCs w:val="28"/>
+              </w:rPr>
+              <w:t>1</w:t>
+            </w:r>
+          </w:p>
+        </w:tc>
+      </w:tr>
+      <w:tr>
+        <w:trPr>
+          <w:trHeight w:val="690"/>
+        </w:trPr>
+        <w:tc>
+          <w:tcPr>
+            <w:tcW w:w="366" w:type="pct"/>
+            <w:vMerge/>
+            <w:vAlign w:val="center"/>
+          </w:tcPr>
+          <w:p>
+            <w:pPr>
+              <w:spacing w:after="0" w:line="240" w:lineRule="auto"/>
+              <w:jc w:val="center"/>
+              <w:rPr>
+                <w:sz w:val="28"/>
+                <w:szCs w:val="28"/>
+              </w:rPr>
+            </w:pPr>
+          </w:p>
+        </w:tc>
+        <w:tc>
+          <w:tcPr>
+            <w:tcW w:w="2208" w:type="pct"/>
+            <w:vAlign w:val="center"/>
+          </w:tcPr>
+          <w:p>
+            <w:pPr>
+              <w:spacing w:after="0" w:line="240" w:lineRule="auto"/>
+              <w:rPr>
+                <w:sz w:val="28"/>
+                <w:szCs w:val="28"/>
+              </w:rPr>
+            </w:pPr>
+            <w:r>
+              <w:rPr>
+                <w:sz w:val="28"/>
+                <w:szCs w:val="28"/>
+              </w:rPr>
+              <w:t>Создание спецификации</w:t>
+            </w:r>
+          </w:p>
+        </w:tc>
+        <w:tc>
+          <w:tcPr>
+            <w:tcW w:w="414" w:type="pct"/>
+            <w:vAlign w:val="center"/>
+          </w:tcPr>
+          <w:p>
+            <w:pPr>
+              <w:spacing w:after="0" w:line="240" w:lineRule="auto"/>
+              <w:jc w:val="center"/>
+              <w:rPr>
+                <w:sz w:val="28"/>
+                <w:szCs w:val="28"/>
+              </w:rPr>
+            </w:pPr>
+            <w:r>
+              <w:rPr>
+                <w:sz w:val="28"/>
+                <w:szCs w:val="28"/>
+              </w:rPr>
+              <w:t>0.5</w:t>
+            </w:r>
+          </w:p>
+        </w:tc>
+        <w:tc>
+          <w:tcPr>
+            <w:tcW w:w="1058" w:type="pct"/>
+            <w:vAlign w:val="center"/>
+          </w:tcPr>
+          <w:p>
+            <w:pPr>
+              <w:spacing w:after="0" w:line="240" w:lineRule="auto"/>
+              <w:jc w:val="center"/>
+              <w:rPr>
+                <w:sz w:val="28"/>
+                <w:szCs w:val="28"/>
+              </w:rPr>
+            </w:pPr>
+            <w:r>
+              <w:rPr>
+                <w:sz w:val="28"/>
+                <w:szCs w:val="28"/>
+              </w:rPr>
+              <w:t>Спецификация</w:t>
+            </w:r>
+          </w:p>
+        </w:tc>
+        <w:tc>
+          <w:tcPr>
+            <w:tcW w:w="628" w:type="pct"/>
+            <w:vAlign w:val="center"/>
+          </w:tcPr>
+          <w:p>
+            <w:pPr>
+              <w:spacing w:after="0" w:line="240" w:lineRule="auto"/>
+              <w:jc w:val="center"/>
+              <w:rPr>
+                <w:sz w:val="28"/>
+                <w:szCs w:val="28"/>
+              </w:rPr>
+            </w:pPr>
+            <w:r>
+              <w:rPr>
+                <w:sz w:val="28"/>
+                <w:szCs w:val="28"/>
+              </w:rPr>
+              <w:t>ЛР.2.2</w:t>
+            </w:r>
+          </w:p>
+        </w:tc>
+        <w:tc>
+          <w:tcPr>
+            <w:tcW w:w="326" w:type="pct"/>
+            <w:vMerge/>
+            <w:vAlign w:val="center"/>
+          </w:tcPr>
+          <w:p>
+            <w:pPr>
+              <w:spacing w:after="0" w:line="240" w:lineRule="auto"/>
+              <w:jc w:val="center"/>
+              <w:rPr>
+                <w:sz w:val="28"/>
+                <w:szCs w:val="28"/>
+              </w:rPr>
+            </w:pPr>
+          </w:p>
+        </w:tc>
+      </w:tr>
+      <w:tr>
+        <w:trPr>
+          <w:trHeight w:val="690"/>
+        </w:trPr>
+        <w:tc>
+          <w:tcPr>
+            <w:tcW w:w="366" w:type="pct"/>
+            <w:vMerge/>
+            <w:vAlign w:val="center"/>
+          </w:tcPr>
+          <w:p>
+            <w:pPr>
+              <w:spacing w:after="0" w:line="240" w:lineRule="auto"/>
+              <w:jc w:val="center"/>
+              <w:rPr>
+                <w:sz w:val="28"/>
+                <w:szCs w:val="28"/>
+              </w:rPr>
+            </w:pPr>
+          </w:p>
+        </w:tc>
+        <w:tc>
+          <w:tcPr>
+            <w:tcW w:w="2208" w:type="pct"/>
+            <w:vAlign w:val="center"/>
+          </w:tcPr>
+          <w:p>
+            <w:pPr>
+              <w:spacing w:after="0" w:line="240" w:lineRule="auto"/>
+              <w:rPr>
+                <w:sz w:val="28"/>
+                <w:szCs w:val="28"/>
+              </w:rPr>
+            </w:pPr>
+            <w:r>
+              <w:rPr>
+                <w:sz w:val="28"/>
+                <w:szCs w:val="28"/>
+              </w:rPr>
+              <w:t>Создание чертежа сборочной единицы</w:t>
+            </w:r>
+          </w:p>
+        </w:tc>
+        <w:tc>
+          <w:tcPr>
+            <w:tcW w:w="414" w:type="pct"/>
+            <w:vAlign w:val="center"/>
+          </w:tcPr>
+          <w:p>
+            <w:pPr>
+              <w:spacing w:after="0" w:line="240" w:lineRule="auto"/>
+              <w:jc w:val="center"/>
+              <w:rPr>
+                <w:sz w:val="28"/>
+                <w:szCs w:val="28"/>
+              </w:rPr>
+            </w:pPr>
+            <w:r>
+              <w:rPr>
+                <w:sz w:val="28"/>
+                <w:szCs w:val="28"/>
+              </w:rPr>
+              <w:t>0.5</w:t>
+            </w:r>
+          </w:p>
+        </w:tc>
+        <w:tc>
+          <w:tcPr>
+            <w:tcW w:w="1058" w:type="pct"/>
+            <w:vAlign w:val="center"/>
+          </w:tcPr>
+          <w:p>
+            <w:pPr>
+              <w:spacing w:after="0" w:line="240" w:lineRule="auto"/>
+              <w:jc w:val="center"/>
+              <w:rPr>
+                <w:sz w:val="28"/>
+                <w:szCs w:val="28"/>
+              </w:rPr>
+            </w:pPr>
+            <w:r>
+              <w:rPr>
+                <w:sz w:val="28"/>
+                <w:szCs w:val="28"/>
+              </w:rPr>
+              <w:t>Сборочный чертеж</w:t>
+            </w:r>
+          </w:p>
+        </w:tc>
+        <w:tc>
+          <w:tcPr>
+            <w:tcW w:w="628" w:type="pct"/>
+            <w:vAlign w:val="center"/>
+          </w:tcPr>
+          <w:p>
+            <w:pPr>
+              <w:spacing w:after="0" w:line="240" w:lineRule="auto"/>
+              <w:jc w:val="center"/>
+              <w:rPr>
+                <w:sz w:val="28"/>
+                <w:szCs w:val="28"/>
+              </w:rPr>
+            </w:pPr>
+            <w:r>
+              <w:rPr>
+                <w:sz w:val="28"/>
+                <w:szCs w:val="28"/>
+              </w:rPr>
+              <w:t>ЛР.2.3</w:t>
+            </w:r>
+          </w:p>
+        </w:tc>
+        <w:tc>
+          <w:tcPr>
+            <w:tcW w:w="326" w:type="pct"/>
+            <w:vMerge/>
+            <w:vAlign w:val="center"/>
+          </w:tcPr>
+          <w:p>
+            <w:pPr>
+              <w:spacing w:after="0" w:line="240" w:lineRule="auto"/>
+              <w:jc w:val="center"/>
+              <w:rPr>
+                <w:sz w:val="28"/>
+                <w:szCs w:val="28"/>
+              </w:rPr>
+            </w:pPr>
+          </w:p>
+        </w:tc>
+      </w:tr>
+      <w:tr>
+        <w:trPr>
+          <w:trHeight w:val="690"/>
+        </w:trPr>
+        <w:tc>
+          <w:tcPr>
+            <w:tcW w:w="366" w:type="pct"/>
+            <w:vAlign w:val="center"/>
+          </w:tcPr>
+          <w:p>
+            <w:pPr>
+              <w:spacing w:after="0" w:line="240" w:lineRule="auto"/>
+              <w:jc w:val="center"/>
+              <w:rPr>
+                <w:b/>
+                <w:sz w:val="28"/>
+                <w:szCs w:val="28"/>
+              </w:rPr>
+            </w:pPr>
+          </w:p>
+        </w:tc>
+        <w:tc>
+          <w:tcPr>
+            <w:tcW w:w="2208" w:type="pct"/>
+            <w:vAlign w:val="center"/>
+          </w:tcPr>
+          <w:p>
+            <w:pPr>
+              <w:spacing w:after="0" w:line="240" w:lineRule="auto"/>
+              <w:rPr>
+                <w:b/>
+                <w:sz w:val="28"/>
+                <w:szCs w:val="28"/>
+              </w:rPr>
+            </w:pPr>
+            <w:r>
+              <w:rPr>
+                <w:b/>
+                <w:sz w:val="28"/>
+                <w:szCs w:val="28"/>
+              </w:rPr>
+              <w:t>Итого, час.</w:t>
+            </w:r>
+          </w:p>
+        </w:tc>
+        <w:tc>
+          <w:tcPr>
+            <w:tcW w:w="414" w:type="pct"/>
+            <w:vAlign w:val="center"/>
+          </w:tcPr>
+          <w:p>
+            <w:pPr>
+              <w:spacing w:after="0" w:line="240" w:lineRule="auto"/>
+              <w:jc w:val="center"/>
+              <w:rPr>
+                <w:b/>
+                <w:sz w:val="28"/>
+                <w:szCs w:val="28"/>
+              </w:rPr>
+            </w:pPr>
+            <w:r>
+              <w:rPr>
+                <w:b/>
+                <w:sz w:val="28"/>
+                <w:szCs w:val="28"/>
+              </w:rPr>
+              <w:fldChar w:fldCharType="begin"/>
+            </w:r>
+            <w:r>
+              <w:rPr>
+                <w:b/>
+                <w:sz w:val="28"/>
+                <w:szCs w:val="28"/>
+              </w:rPr>
+              <w:instrText xml:space="preserve"> =SUM(ABOVE) </w:instrText>
+            </w:r>
+            <w:r>
+              <w:rPr>
+                <w:b/>
+                <w:sz w:val="28"/>
+                <w:szCs w:val="28"/>
+              </w:rPr>
+              <w:fldChar w:fldCharType="separate"/>
+            </w:r>
+            <w:r>
+              <w:rPr>
+                <w:b/>
+                <w:noProof/>
+                <w:sz w:val="28"/>
+                <w:szCs w:val="28"/>
+              </w:rPr>
+              <w:t>4</w:t>
+            </w:r>
+            <w:r>
+              <w:rPr>
+                <w:b/>
+                <w:sz w:val="28"/>
+                <w:szCs w:val="28"/>
+              </w:rPr>
+              <w:fldChar w:fldCharType="end"/>
+            </w:r>
+          </w:p>
+        </w:tc>
+        <w:tc>
+          <w:tcPr>
+            <w:tcW w:w="1058" w:type="pct"/>
+            <w:vAlign w:val="center"/>
+          </w:tcPr>
+          <w:p>
+            <w:pPr>
+              <w:spacing w:after="0" w:line="240" w:lineRule="auto"/>
+              <w:jc w:val="center"/>
+              <w:rPr>
+                <w:b/>
+                <w:sz w:val="28"/>
+                <w:szCs w:val="28"/>
+              </w:rPr>
+            </w:pPr>
+          </w:p>
+        </w:tc>
+        <w:tc>
+          <w:tcPr>
+            <w:tcW w:w="628" w:type="pct"/>
+            <w:vAlign w:val="center"/>
+          </w:tcPr>
+          <w:p>
+            <w:pPr>
+              <w:spacing w:after="0" w:line="240" w:lineRule="auto"/>
+              <w:jc w:val="center"/>
+              <w:rPr>
+                <w:b/>
+                <w:sz w:val="28"/>
+                <w:szCs w:val="28"/>
+              </w:rPr>
+            </w:pPr>
+            <w:r>
+              <w:rPr>
+                <w:b/>
+                <w:sz w:val="28"/>
+                <w:szCs w:val="28"/>
+              </w:rPr>
+              <w:t>Итого, баллов</w:t>
+            </w:r>
+          </w:p>
+        </w:tc>
+        <w:tc>
+          <w:tcPr>
+            <w:tcW w:w="326" w:type="pct"/>
+            <w:vAlign w:val="center"/>
+          </w:tcPr>
+          <w:p>
+            <w:pPr>
+              <w:spacing w:after="0" w:line="240" w:lineRule="auto"/>
+              <w:jc w:val="center"/>
+              <w:rPr>
+                <w:b/>
+                <w:sz w:val="28"/>
+                <w:szCs w:val="28"/>
+              </w:rPr>
+            </w:pPr>
+            <w:r>
+              <w:rPr>
+                <w:b/>
+                <w:sz w:val="28"/>
+                <w:szCs w:val="28"/>
+              </w:rPr>
+              <w:t>2</w:t>
+            </w:r>
+          </w:p>
+        </w:tc>
+      </w:tr>
+    </w:tbl>
+    <w:p>
+      <w:pPr>
+        <w:ind w:left="708"/>
+        <w:jc w:val="both"/>
+        <w:rPr>
+          <w:sz w:val="28"/>
+          <w:szCs w:val="28"/>
+        </w:rPr>
+      </w:pPr>
+    </w:p>
+    <w:p>
+      <w:pPr>
+        <w:spacing w:after="160" w:line="259" w:lineRule="auto"/>
+        <w:rPr>
+          <w:sz w:val="28"/>
+          <w:szCs w:val="28"/>
+        </w:rPr>
+      </w:pPr>
+      <w:r>
+        <w:rPr>
+          <w:sz w:val="28"/>
+          <w:szCs w:val="28"/>
+        </w:rPr>
+        <w:br w:type="page"/>
+      </w:r>
+    </w:p>
+    <w:p>
+      <w:pPr>
+        <w:ind w:left="708"/>
+        <w:jc w:val="both"/>
+        <w:rPr>
+          <w:sz w:val="28"/>
+          <w:szCs w:val="28"/>
+        </w:rPr>
+      </w:pPr>
+      <w:r>
+        <w:rPr>
+          <w:sz w:val="28"/>
+          <w:szCs w:val="28"/>
+        </w:rPr>
+        <w:lastRenderedPageBreak/>
+        <w:t xml:space="preserve">Таблица 6 – Самостоятельные работы группы </w:t>
+      </w:r>
+      <w:r>
+        <w:rPr>
+          <w:sz w:val="28"/>
+          <w:szCs w:val="28"/>
+          <w:lang w:val="en-US"/>
+        </w:rPr>
+        <w:t>III</w:t>
+      </w:r>
+      <w:r>
+        <w:rPr>
+          <w:sz w:val="28"/>
+          <w:szCs w:val="28"/>
+        </w:rPr>
+        <w:t xml:space="preserve"> (</w:t>
+      </w:r>
+      <w:r>
+        <w:rPr>
+          <w:sz w:val="28"/>
+          <w:szCs w:val="28"/>
+        </w:rPr>
+        <w:t>50</w:t>
+      </w:r>
+      <w:r>
+        <w:rPr>
+          <w:sz w:val="28"/>
+          <w:szCs w:val="28"/>
+        </w:rPr>
+        <w:t xml:space="preserve"> </w:t>
+      </w:r>
+      <w:r>
+        <w:rPr>
+          <w:sz w:val="28"/>
+          <w:szCs w:val="28"/>
+        </w:rPr>
+        <w:t>часов, группа 2020)</w:t>
+      </w:r>
+    </w:p>
+    <w:tbl>
+      <w:tblPr>
+        <w:tblStyle w:val="TableGrid"/>
+        <w:tblW w:w="5000" w:type="pct"/>
+        <w:tblLook w:val="04A0" w:firstRow="1" w:lastRow="0" w:firstColumn="1" w:lastColumn="0" w:noHBand="0" w:noVBand="1"/>
+      </w:tblPr>
+      <w:tblGrid>
+        <w:gridCol w:w="866"/>
+        <w:gridCol w:w="6657"/>
+        <w:gridCol w:w="989"/>
+        <w:gridCol w:w="3825"/>
+        <w:gridCol w:w="1424"/>
+        <w:gridCol w:w="1649"/>
+      </w:tblGrid>
+      <w:tr>
+        <w:trPr>
+          <w:tblHeader/>
+        </w:trPr>
+        <w:tc>
+          <w:tcPr>
+            <w:tcW w:w="281" w:type="pct"/>
+            <w:vAlign w:val="center"/>
+          </w:tcPr>
+          <w:p>
+            <w:pPr>
+              <w:spacing w:after="0" w:line="240" w:lineRule="auto"/>
+              <w:jc w:val="center"/>
+              <w:rPr>
+                <w:b/>
+                <w:sz w:val="28"/>
+                <w:szCs w:val="28"/>
+              </w:rPr>
+            </w:pPr>
+            <w:r>
+              <w:rPr>
+                <w:b/>
+                <w:sz w:val="28"/>
+                <w:szCs w:val="28"/>
+              </w:rPr>
+              <w:t>№ темы</w:t>
+            </w:r>
+          </w:p>
+        </w:tc>
+        <w:tc>
+          <w:tcPr>
+            <w:tcW w:w="2160" w:type="pct"/>
+            <w:vAlign w:val="center"/>
+          </w:tcPr>
+          <w:p>
+            <w:pPr>
+              <w:spacing w:after="0" w:line="240" w:lineRule="auto"/>
+              <w:jc w:val="center"/>
+              <w:rPr>
+                <w:b/>
+                <w:sz w:val="28"/>
+                <w:szCs w:val="28"/>
+              </w:rPr>
+            </w:pPr>
+            <w:r>
+              <w:rPr>
+                <w:b/>
+                <w:sz w:val="28"/>
+                <w:szCs w:val="28"/>
+              </w:rPr>
+              <w:t>Работа</w:t>
+            </w:r>
+          </w:p>
+        </w:tc>
+        <w:tc>
+          <w:tcPr>
+            <w:tcW w:w="321" w:type="pct"/>
+            <w:vAlign w:val="center"/>
+          </w:tcPr>
+          <w:p>
+            <w:pPr>
+              <w:spacing w:after="0" w:line="240" w:lineRule="auto"/>
+              <w:jc w:val="center"/>
+              <w:rPr>
+                <w:b/>
+                <w:sz w:val="28"/>
+                <w:szCs w:val="28"/>
+              </w:rPr>
+            </w:pPr>
+            <w:r>
+              <w:rPr>
+                <w:b/>
+                <w:sz w:val="28"/>
+                <w:szCs w:val="28"/>
+              </w:rPr>
+              <w:t>Часов</w:t>
+            </w:r>
+          </w:p>
+        </w:tc>
+        <w:tc>
+          <w:tcPr>
+            <w:tcW w:w="1241" w:type="pct"/>
+            <w:vAlign w:val="center"/>
+          </w:tcPr>
+          <w:p>
+            <w:pPr>
+              <w:spacing w:after="0" w:line="240" w:lineRule="auto"/>
+              <w:jc w:val="center"/>
+              <w:rPr>
+                <w:b/>
+                <w:sz w:val="28"/>
+                <w:szCs w:val="28"/>
+              </w:rPr>
+            </w:pPr>
+            <w:r>
+              <w:rPr>
+                <w:b/>
+                <w:sz w:val="28"/>
+                <w:szCs w:val="28"/>
+              </w:rPr>
+              <w:t>Результат выполнения</w:t>
+            </w:r>
+          </w:p>
+        </w:tc>
+        <w:tc>
+          <w:tcPr>
+            <w:tcW w:w="462" w:type="pct"/>
+          </w:tcPr>
+          <w:p>
+            <w:pPr>
+              <w:spacing w:after="0" w:line="240" w:lineRule="auto"/>
+              <w:jc w:val="center"/>
+              <w:rPr>
+                <w:b/>
+                <w:sz w:val="28"/>
+                <w:szCs w:val="28"/>
+              </w:rPr>
+            </w:pPr>
+            <w:proofErr w:type="spellStart"/>
+            <w:r>
+              <w:rPr>
+                <w:b/>
+                <w:sz w:val="28"/>
+                <w:szCs w:val="28"/>
+              </w:rPr>
+              <w:t>Обозна</w:t>
+            </w:r>
+            <w:proofErr w:type="spellEnd"/>
+            <w:r>
+              <w:rPr>
+                <w:b/>
+                <w:sz w:val="28"/>
+                <w:szCs w:val="28"/>
+              </w:rPr>
+              <w:t>–</w:t>
+            </w:r>
+            <w:proofErr w:type="spellStart"/>
+            <w:r>
+              <w:rPr>
+                <w:b/>
+                <w:sz w:val="28"/>
+                <w:szCs w:val="28"/>
+              </w:rPr>
+              <w:t>чение</w:t>
+            </w:r>
+            <w:proofErr w:type="spellEnd"/>
+          </w:p>
+        </w:tc>
+        <w:tc>
+          <w:tcPr>
+            <w:tcW w:w="535" w:type="pct"/>
+          </w:tcPr>
+          <w:p>
+            <w:pPr>
+              <w:spacing w:after="0" w:line="240" w:lineRule="auto"/>
+              <w:jc w:val="center"/>
+              <w:rPr>
+                <w:b/>
+                <w:sz w:val="28"/>
+                <w:szCs w:val="28"/>
+              </w:rPr>
+            </w:pPr>
+            <w:r>
+              <w:rPr>
+                <w:b/>
+                <w:sz w:val="28"/>
+                <w:szCs w:val="28"/>
+              </w:rPr>
+              <w:t>Баллы</w:t>
+            </w:r>
+          </w:p>
+        </w:tc>
+      </w:tr>
+      <w:tr>
+        <w:trPr>
+          <w:trHeight w:val="832"/>
+        </w:trPr>
+        <w:tc>
+          <w:tcPr>
+            <w:tcW w:w="281" w:type="pct"/>
+            <w:vAlign w:val="center"/>
+          </w:tcPr>
+          <w:p>
+            <w:pPr>
+              <w:spacing w:after="0" w:line="240" w:lineRule="auto"/>
+              <w:jc w:val="center"/>
+              <w:rPr>
+                <w:sz w:val="28"/>
+                <w:szCs w:val="28"/>
+              </w:rPr>
+            </w:pPr>
+            <w:r>
+              <w:rPr>
+                <w:sz w:val="28"/>
+                <w:szCs w:val="28"/>
+              </w:rPr>
+              <w:t>1</w:t>
+            </w:r>
+          </w:p>
+        </w:tc>
+        <w:tc>
+          <w:tcPr>
+            <w:tcW w:w="2160" w:type="pct"/>
+            <w:vAlign w:val="center"/>
+          </w:tcPr>
+          <w:p>
+            <w:pPr>
+              <w:spacing w:after="0" w:line="240" w:lineRule="auto"/>
+              <w:rPr>
+                <w:sz w:val="28"/>
+                <w:szCs w:val="28"/>
+              </w:rPr>
+            </w:pPr>
+            <w:r>
+              <w:rPr>
+                <w:sz w:val="28"/>
+                <w:szCs w:val="28"/>
+              </w:rPr>
+              <w:t>Создание трехмерных моделей и ассоциативных чертежей деталей</w:t>
+            </w:r>
+          </w:p>
+        </w:tc>
+        <w:tc>
+          <w:tcPr>
+            <w:tcW w:w="321" w:type="pct"/>
+            <w:vAlign w:val="center"/>
+          </w:tcPr>
+          <w:p>
+            <w:pPr>
+              <w:spacing w:after="0" w:line="240" w:lineRule="auto"/>
+              <w:jc w:val="center"/>
+              <w:rPr>
+                <w:sz w:val="28"/>
+                <w:szCs w:val="28"/>
+              </w:rPr>
+            </w:pPr>
+            <w:r>
+              <w:rPr>
+                <w:sz w:val="28"/>
+                <w:szCs w:val="28"/>
+              </w:rPr>
+              <w:t>20</w:t>
+            </w:r>
+          </w:p>
+        </w:tc>
+        <w:tc>
+          <w:tcPr>
+            <w:tcW w:w="1241" w:type="pct"/>
+            <w:vAlign w:val="center"/>
+          </w:tcPr>
+          <w:p>
+            <w:pPr>
+              <w:spacing w:after="0" w:line="240" w:lineRule="auto"/>
+              <w:jc w:val="center"/>
+              <w:rPr>
+                <w:sz w:val="28"/>
+                <w:szCs w:val="28"/>
+              </w:rPr>
+            </w:pPr>
+            <w:r>
+              <w:rPr>
+                <w:sz w:val="28"/>
+                <w:szCs w:val="28"/>
+              </w:rPr>
+              <w:t>Трехмерные модели</w:t>
+            </w:r>
+          </w:p>
+          <w:p>
+            <w:pPr>
+              <w:spacing w:after="0" w:line="240" w:lineRule="auto"/>
+              <w:jc w:val="center"/>
+              <w:rPr>
+                <w:sz w:val="28"/>
+                <w:szCs w:val="28"/>
+              </w:rPr>
+            </w:pPr>
+            <w:r>
+              <w:rPr>
+                <w:sz w:val="28"/>
+                <w:szCs w:val="28"/>
+              </w:rPr>
+              <w:t>Ассоциативные</w:t>
+            </w:r>
+            <w:r>
+              <w:rPr>
+                <w:sz w:val="28"/>
+                <w:szCs w:val="28"/>
+              </w:rPr>
+              <w:t xml:space="preserve"> чертеж</w:t>
+            </w:r>
+            <w:r>
+              <w:rPr>
+                <w:sz w:val="28"/>
+                <w:szCs w:val="28"/>
+              </w:rPr>
+              <w:t>и</w:t>
+            </w:r>
+          </w:p>
+        </w:tc>
+        <w:tc>
+          <w:tcPr>
+            <w:tcW w:w="462" w:type="pct"/>
+            <w:vAlign w:val="center"/>
+          </w:tcPr>
+          <w:p>
+            <w:pPr>
+              <w:spacing w:after="0" w:line="240" w:lineRule="auto"/>
+              <w:jc w:val="center"/>
+              <w:rPr>
+                <w:sz w:val="28"/>
+                <w:szCs w:val="28"/>
+              </w:rPr>
+            </w:pPr>
+            <w:r>
+              <w:rPr>
+                <w:sz w:val="28"/>
+                <w:szCs w:val="28"/>
+              </w:rPr>
+              <w:t>СР.1</w:t>
+            </w:r>
+          </w:p>
+        </w:tc>
+        <w:tc>
+          <w:tcPr>
+            <w:tcW w:w="535" w:type="pct"/>
+            <w:vAlign w:val="center"/>
+          </w:tcPr>
+          <w:p>
+            <w:pPr>
+              <w:spacing w:after="0" w:line="240" w:lineRule="auto"/>
+              <w:jc w:val="center"/>
+              <w:rPr>
+                <w:sz w:val="28"/>
+                <w:szCs w:val="28"/>
+              </w:rPr>
+            </w:pPr>
+            <w:r>
+              <w:rPr>
+                <w:sz w:val="28"/>
+                <w:szCs w:val="28"/>
+              </w:rPr>
+              <w:t>6</w:t>
+            </w:r>
+          </w:p>
+        </w:tc>
+      </w:tr>
+      <w:tr>
+        <w:trPr>
+          <w:trHeight w:val="844"/>
+        </w:trPr>
+        <w:tc>
+          <w:tcPr>
+            <w:tcW w:w="281" w:type="pct"/>
+            <w:vAlign w:val="center"/>
+          </w:tcPr>
+          <w:p>
+            <w:pPr>
+              <w:spacing w:after="0" w:line="240" w:lineRule="auto"/>
+              <w:jc w:val="center"/>
+              <w:rPr>
+                <w:sz w:val="28"/>
+                <w:szCs w:val="28"/>
+              </w:rPr>
+            </w:pPr>
+            <w:r>
+              <w:rPr>
+                <w:sz w:val="28"/>
+                <w:szCs w:val="28"/>
+              </w:rPr>
+              <w:t>2</w:t>
+            </w:r>
+          </w:p>
+        </w:tc>
+        <w:tc>
+          <w:tcPr>
+            <w:tcW w:w="2160" w:type="pct"/>
+            <w:vAlign w:val="center"/>
+          </w:tcPr>
+          <w:p>
+            <w:pPr>
+              <w:spacing w:after="0" w:line="240" w:lineRule="auto"/>
+              <w:rPr>
+                <w:sz w:val="28"/>
+                <w:szCs w:val="28"/>
+              </w:rPr>
+            </w:pPr>
+            <w:r>
+              <w:rPr>
+                <w:sz w:val="28"/>
+                <w:szCs w:val="28"/>
+              </w:rPr>
+              <w:t>Создание трехмерных моделей деталей на основе операции вращения</w:t>
+            </w:r>
+          </w:p>
+        </w:tc>
+        <w:tc>
+          <w:tcPr>
+            <w:tcW w:w="321" w:type="pct"/>
+            <w:vAlign w:val="center"/>
+          </w:tcPr>
+          <w:p>
+            <w:pPr>
+              <w:spacing w:after="0" w:line="240" w:lineRule="auto"/>
+              <w:jc w:val="center"/>
+              <w:rPr>
+                <w:sz w:val="28"/>
+                <w:szCs w:val="28"/>
+              </w:rPr>
+            </w:pPr>
+            <w:r>
+              <w:rPr>
+                <w:sz w:val="28"/>
+                <w:szCs w:val="28"/>
+                <w:lang w:val="en-US"/>
+              </w:rPr>
+              <w:t>20</w:t>
+            </w:r>
+          </w:p>
+        </w:tc>
+        <w:tc>
+          <w:tcPr>
+            <w:tcW w:w="1241" w:type="pct"/>
+            <w:vAlign w:val="center"/>
+          </w:tcPr>
+          <w:p>
+            <w:pPr>
+              <w:spacing w:after="0" w:line="240" w:lineRule="auto"/>
+              <w:jc w:val="center"/>
+              <w:rPr>
+                <w:sz w:val="28"/>
+                <w:szCs w:val="28"/>
+              </w:rPr>
+            </w:pPr>
+            <w:r>
+              <w:rPr>
+                <w:sz w:val="28"/>
+                <w:szCs w:val="28"/>
+              </w:rPr>
+              <w:t>Тр</w:t>
+            </w:r>
+            <w:r>
+              <w:rPr>
+                <w:sz w:val="28"/>
+                <w:szCs w:val="28"/>
+              </w:rPr>
+              <w:t>ехмерные модели</w:t>
+            </w:r>
+          </w:p>
+          <w:p>
+            <w:pPr>
+              <w:spacing w:after="0" w:line="240" w:lineRule="auto"/>
+              <w:jc w:val="center"/>
+              <w:rPr>
+                <w:sz w:val="28"/>
+                <w:szCs w:val="28"/>
+              </w:rPr>
+            </w:pPr>
+            <w:r>
+              <w:rPr>
+                <w:sz w:val="28"/>
+                <w:szCs w:val="28"/>
+              </w:rPr>
+              <w:t>Ассоциативные</w:t>
+            </w:r>
+            <w:r>
+              <w:rPr>
+                <w:sz w:val="28"/>
+                <w:szCs w:val="28"/>
+              </w:rPr>
+              <w:t xml:space="preserve"> чертеж</w:t>
+            </w:r>
+            <w:r>
+              <w:rPr>
+                <w:sz w:val="28"/>
+                <w:szCs w:val="28"/>
+              </w:rPr>
+              <w:t>и</w:t>
+            </w:r>
+          </w:p>
+        </w:tc>
+        <w:tc>
+          <w:tcPr>
+            <w:tcW w:w="462" w:type="pct"/>
+            <w:vAlign w:val="center"/>
+          </w:tcPr>
+          <w:p>
+            <w:pPr>
+              <w:spacing w:after="0" w:line="240" w:lineRule="auto"/>
+              <w:jc w:val="center"/>
+              <w:rPr>
+                <w:sz w:val="28"/>
+                <w:szCs w:val="28"/>
+              </w:rPr>
+            </w:pPr>
+            <w:r>
+              <w:rPr>
+                <w:sz w:val="28"/>
+                <w:szCs w:val="28"/>
+              </w:rPr>
+              <w:t>СР.2</w:t>
+            </w:r>
+          </w:p>
+        </w:tc>
+        <w:tc>
+          <w:tcPr>
+            <w:tcW w:w="535" w:type="pct"/>
+            <w:vAlign w:val="center"/>
+          </w:tcPr>
+          <w:p>
+            <w:pPr>
+              <w:spacing w:after="0" w:line="240" w:lineRule="auto"/>
+              <w:jc w:val="center"/>
+              <w:rPr>
+                <w:sz w:val="28"/>
+                <w:szCs w:val="28"/>
+              </w:rPr>
+            </w:pPr>
+            <w:r>
+              <w:rPr>
+                <w:sz w:val="28"/>
+                <w:szCs w:val="28"/>
+              </w:rPr>
+              <w:t>6</w:t>
+            </w:r>
+          </w:p>
+        </w:tc>
+      </w:tr>
+      <w:tr>
+        <w:trPr>
+          <w:trHeight w:val="690"/>
+        </w:trPr>
+        <w:tc>
+          <w:tcPr>
+            <w:tcW w:w="281" w:type="pct"/>
+            <w:vAlign w:val="center"/>
+          </w:tcPr>
+          <w:p>
+            <w:pPr>
+              <w:spacing w:after="0" w:line="240" w:lineRule="auto"/>
+              <w:jc w:val="center"/>
+              <w:rPr>
+                <w:sz w:val="28"/>
+                <w:szCs w:val="28"/>
+              </w:rPr>
+            </w:pPr>
+            <w:r>
+              <w:rPr>
+                <w:sz w:val="28"/>
+                <w:szCs w:val="28"/>
+              </w:rPr>
+              <w:t>3</w:t>
+            </w:r>
+          </w:p>
+        </w:tc>
+        <w:tc>
+          <w:tcPr>
+            <w:tcW w:w="2160" w:type="pct"/>
+            <w:vAlign w:val="center"/>
+          </w:tcPr>
+          <w:p>
+            <w:pPr>
+              <w:spacing w:after="0" w:line="240" w:lineRule="auto"/>
+              <w:rPr>
+                <w:sz w:val="28"/>
+                <w:szCs w:val="28"/>
+              </w:rPr>
+            </w:pPr>
+            <w:r>
+              <w:rPr>
+                <w:sz w:val="28"/>
+                <w:szCs w:val="28"/>
+              </w:rPr>
+              <w:t>Создание трехмерной модели сборочной единицы, сборочного чертежа и спецификации</w:t>
+            </w:r>
+          </w:p>
+        </w:tc>
+        <w:tc>
+          <w:tcPr>
+            <w:tcW w:w="321" w:type="pct"/>
+            <w:vAlign w:val="center"/>
+          </w:tcPr>
+          <w:p>
+            <w:pPr>
+              <w:spacing w:after="0" w:line="240" w:lineRule="auto"/>
+              <w:jc w:val="center"/>
+              <w:rPr>
+                <w:sz w:val="28"/>
+                <w:szCs w:val="28"/>
+              </w:rPr>
+            </w:pPr>
+            <w:r>
+              <w:rPr>
+                <w:sz w:val="28"/>
+                <w:szCs w:val="28"/>
+              </w:rPr>
+              <w:t>10</w:t>
+            </w:r>
+          </w:p>
+        </w:tc>
+        <w:tc>
+          <w:tcPr>
+            <w:tcW w:w="1241" w:type="pct"/>
+            <w:vAlign w:val="center"/>
+          </w:tcPr>
+          <w:p>
+            <w:pPr>
+              <w:spacing w:after="0" w:line="240" w:lineRule="auto"/>
+              <w:jc w:val="center"/>
+              <w:rPr>
+                <w:sz w:val="28"/>
+                <w:szCs w:val="28"/>
+              </w:rPr>
+            </w:pPr>
+            <w:r>
+              <w:rPr>
+                <w:sz w:val="28"/>
+                <w:szCs w:val="28"/>
+              </w:rPr>
+              <w:t>Трехмерные модели деталей, модель сборочной единицы, сборочный чертеж, спецификация</w:t>
+            </w:r>
+          </w:p>
+        </w:tc>
+        <w:tc>
+          <w:tcPr>
+            <w:tcW w:w="462" w:type="pct"/>
+            <w:vAlign w:val="center"/>
+          </w:tcPr>
+          <w:p>
+            <w:pPr>
+              <w:spacing w:after="0" w:line="240" w:lineRule="auto"/>
+              <w:jc w:val="center"/>
+              <w:rPr>
+                <w:sz w:val="28"/>
+                <w:szCs w:val="28"/>
+              </w:rPr>
+            </w:pPr>
+            <w:proofErr w:type="spellStart"/>
+            <w:r>
+              <w:rPr>
+                <w:sz w:val="28"/>
+                <w:szCs w:val="28"/>
+              </w:rPr>
+              <w:t>КоР</w:t>
+            </w:r>
+            <w:proofErr w:type="spellEnd"/>
+          </w:p>
+        </w:tc>
+        <w:tc>
+          <w:tcPr>
+            <w:tcW w:w="535" w:type="pct"/>
+            <w:vAlign w:val="center"/>
+          </w:tcPr>
+          <w:p>
+            <w:pPr>
+              <w:spacing w:after="0" w:line="240" w:lineRule="auto"/>
+              <w:jc w:val="center"/>
+              <w:rPr>
+                <w:sz w:val="28"/>
+                <w:szCs w:val="28"/>
+              </w:rPr>
+            </w:pPr>
+            <w:r>
+              <w:rPr>
+                <w:sz w:val="28"/>
+                <w:szCs w:val="28"/>
+              </w:rPr>
+              <w:t>5</w:t>
+            </w:r>
+          </w:p>
+        </w:tc>
+      </w:tr>
+      <w:tr>
+        <w:trPr>
+          <w:trHeight w:val="690"/>
+        </w:trPr>
+        <w:tc>
+          <w:tcPr>
+            <w:tcW w:w="281" w:type="pct"/>
+            <w:vAlign w:val="center"/>
+          </w:tcPr>
+          <w:p>
+            <w:pPr>
+              <w:spacing w:after="0" w:line="240" w:lineRule="auto"/>
+              <w:jc w:val="center"/>
+              <w:rPr>
+                <w:b/>
+                <w:sz w:val="28"/>
+                <w:szCs w:val="28"/>
+              </w:rPr>
+            </w:pPr>
+          </w:p>
+        </w:tc>
+        <w:tc>
+          <w:tcPr>
+            <w:tcW w:w="2160" w:type="pct"/>
+            <w:vAlign w:val="center"/>
+          </w:tcPr>
+          <w:p>
+            <w:pPr>
+              <w:spacing w:after="0" w:line="240" w:lineRule="auto"/>
+              <w:rPr>
+                <w:b/>
+                <w:sz w:val="28"/>
+                <w:szCs w:val="28"/>
+              </w:rPr>
+            </w:pPr>
+            <w:r>
+              <w:rPr>
+                <w:b/>
+                <w:sz w:val="28"/>
+                <w:szCs w:val="28"/>
+              </w:rPr>
+              <w:t>Итого, час.</w:t>
+            </w:r>
+          </w:p>
+        </w:tc>
+        <w:tc>
+          <w:tcPr>
+            <w:tcW w:w="321" w:type="pct"/>
+            <w:vAlign w:val="center"/>
+          </w:tcPr>
+          <w:p>
+            <w:pPr>
+              <w:spacing w:after="0" w:line="240" w:lineRule="auto"/>
+              <w:jc w:val="center"/>
+              <w:rPr>
+                <w:b/>
+                <w:sz w:val="28"/>
+                <w:szCs w:val="28"/>
+              </w:rPr>
+            </w:pPr>
+            <w:r>
+              <w:rPr>
+                <w:b/>
+                <w:sz w:val="28"/>
+                <w:szCs w:val="28"/>
+              </w:rPr>
+              <w:fldChar w:fldCharType="begin"/>
+            </w:r>
+            <w:r>
+              <w:rPr>
+                <w:b/>
+                <w:sz w:val="28"/>
+                <w:szCs w:val="28"/>
+              </w:rPr>
+              <w:instrText xml:space="preserve"> =SUM(ABOVE) </w:instrText>
+            </w:r>
+            <w:r>
+              <w:rPr>
+                <w:b/>
+                <w:sz w:val="28"/>
+                <w:szCs w:val="28"/>
+              </w:rPr>
+              <w:fldChar w:fldCharType="separate"/>
+            </w:r>
+            <w:r>
+              <w:rPr>
+                <w:b/>
+                <w:noProof/>
+                <w:sz w:val="28"/>
+                <w:szCs w:val="28"/>
+              </w:rPr>
+              <w:t>50</w:t>
+            </w:r>
+            <w:r>
+              <w:rPr>
+                <w:b/>
+                <w:sz w:val="28"/>
+                <w:szCs w:val="28"/>
+              </w:rPr>
+              <w:fldChar w:fldCharType="end"/>
+            </w:r>
+          </w:p>
+        </w:tc>
+        <w:tc>
+          <w:tcPr>
+            <w:tcW w:w="1241" w:type="pct"/>
+            <w:vAlign w:val="center"/>
+          </w:tcPr>
+          <w:p>
+            <w:pPr>
+              <w:spacing w:after="0" w:line="240" w:lineRule="auto"/>
+              <w:jc w:val="center"/>
+              <w:rPr>
+                <w:b/>
+                <w:sz w:val="28"/>
+                <w:szCs w:val="28"/>
+              </w:rPr>
+            </w:pPr>
+          </w:p>
+        </w:tc>
+        <w:tc>
+          <w:tcPr>
+            <w:tcW w:w="462" w:type="pct"/>
+            <w:vAlign w:val="center"/>
+          </w:tcPr>
+          <w:p>
+            <w:pPr>
+              <w:spacing w:after="0" w:line="240" w:lineRule="auto"/>
+              <w:jc w:val="center"/>
+              <w:rPr>
+                <w:b/>
+                <w:sz w:val="28"/>
+                <w:szCs w:val="28"/>
+              </w:rPr>
+            </w:pPr>
+            <w:r>
+              <w:rPr>
+                <w:b/>
+                <w:sz w:val="28"/>
+                <w:szCs w:val="28"/>
+              </w:rPr>
+              <w:t>Итого, баллов</w:t>
+            </w:r>
+          </w:p>
+        </w:tc>
+        <w:tc>
+          <w:tcPr>
+            <w:tcW w:w="535" w:type="pct"/>
+            <w:vAlign w:val="center"/>
+          </w:tcPr>
+          <w:p>
+            <w:pPr>
+              <w:spacing w:after="0" w:line="240" w:lineRule="auto"/>
+              <w:jc w:val="center"/>
+              <w:rPr>
+                <w:b/>
+                <w:sz w:val="28"/>
+                <w:szCs w:val="28"/>
+              </w:rPr>
+            </w:pPr>
+            <w:r>
+              <w:rPr>
+                <w:b/>
+                <w:sz w:val="28"/>
+                <w:szCs w:val="28"/>
+              </w:rPr>
+              <w:fldChar w:fldCharType="begin"/>
+            </w:r>
+            <w:r>
+              <w:rPr>
+                <w:b/>
+                <w:sz w:val="28"/>
+                <w:szCs w:val="28"/>
+              </w:rPr>
+              <w:instrText xml:space="preserve"> =SUM(ABOVE) </w:instrText>
+            </w:r>
+            <w:r>
+              <w:rPr>
+                <w:b/>
+                <w:sz w:val="28"/>
+                <w:szCs w:val="28"/>
+              </w:rPr>
+              <w:fldChar w:fldCharType="separate"/>
+            </w:r>
+            <w:r>
+              <w:rPr>
+                <w:b/>
+                <w:noProof/>
+                <w:sz w:val="28"/>
+                <w:szCs w:val="28"/>
+              </w:rPr>
+              <w:t>17</w:t>
+            </w:r>
+            <w:r>
+              <w:rPr>
+                <w:b/>
+                <w:sz w:val="28"/>
+                <w:szCs w:val="28"/>
+              </w:rPr>
+              <w:fldChar w:fldCharType="end"/>
+            </w:r>
+          </w:p>
+        </w:tc>
+      </w:tr>
+    </w:tbl>
+    <w:p>
+      <w:pPr>
+        <w:spacing w:after="160" w:line="259" w:lineRule="auto"/>
         <w:rPr>
           <w:sz w:val="28"/>
           <w:szCs w:val="28"/>
@@ -10407,11 +13034,127 @@
       </w:pPr>
     </w:lvl>
   </w:abstractNum>
+  <w:abstractNum w:abstractNumId="2" w15:restartNumberingAfterBreak="0">
+    <w:nsid w:val="6DB16810"/>
+    <w:multiLevelType w:val="hybridMultilevel"/>
+    <w:tmpl w:val="F5AA331A"/>
+    <w:lvl w:ilvl="0" w:tplc="5CCC8752">
+      <w:start w:val="18"/>
+      <w:numFmt w:val="bullet"/>
+      <w:lvlText w:val="-"/>
+      <w:lvlJc w:val="left"/>
+      <w:pPr>
+        <w:ind w:left="720" w:hanging="360"/>
+      </w:pPr>
+      <w:rPr>
+        <w:rFonts w:ascii="Calibri" w:eastAsiaTheme="minorHAnsi" w:hAnsi="Calibri" w:cs="Calibri" w:hint="default"/>
+      </w:rPr>
+    </w:lvl>
+    <w:lvl w:ilvl="1" w:tplc="04090003" w:tentative="1">
+      <w:start w:val="1"/>
+      <w:numFmt w:val="bullet"/>
+      <w:lvlText w:val="o"/>
+      <w:lvlJc w:val="left"/>
+      <w:pPr>
+        <w:ind w:left="1440" w:hanging="360"/>
+      </w:pPr>
+      <w:rPr>
+        <w:rFonts w:ascii="Courier New" w:hAnsi="Courier New" w:cs="Courier New" w:hint="default"/>
+      </w:rPr>
+    </w:lvl>
+    <w:lvl w:ilvl="2" w:tplc="04090005" w:tentative="1">
+      <w:start w:val="1"/>
+      <w:numFmt w:val="bullet"/>
+      <w:lvlText w:val=""/>
+      <w:lvlJc w:val="left"/>
+      <w:pPr>
+        <w:ind w:left="2160" w:hanging="360"/>
+      </w:pPr>
+      <w:rPr>
+        <w:rFonts w:ascii="Wingdings" w:hAnsi="Wingdings" w:hint="default"/>
+      </w:rPr>
+    </w:lvl>
+    <w:lvl w:ilvl="3" w:tplc="04090001" w:tentative="1">
+      <w:start w:val="1"/>
+      <w:numFmt w:val="bullet"/>
+      <w:lvlText w:val=""/>
+      <w:lvlJc w:val="left"/>
+      <w:pPr>
+        <w:ind w:left="2880" w:hanging="360"/>
+      </w:pPr>
+      <w:rPr>
+        <w:rFonts w:ascii="Symbol" w:hAnsi="Symbol" w:hint="default"/>
+      </w:rPr>
+    </w:lvl>
+    <w:lvl w:ilvl="4" w:tplc="04090003" w:tentative="1">
+      <w:start w:val="1"/>
+      <w:numFmt w:val="bullet"/>
+      <w:lvlText w:val="o"/>
+      <w:lvlJc w:val="left"/>
+      <w:pPr>
+        <w:ind w:left="3600" w:hanging="360"/>
+      </w:pPr>
+      <w:rPr>
+        <w:rFonts w:ascii="Courier New" w:hAnsi="Courier New" w:cs="Courier New" w:hint="default"/>
+      </w:rPr>
+    </w:lvl>
+    <w:lvl w:ilvl="5" w:tplc="04090005" w:tentative="1">
+      <w:start w:val="1"/>
+      <w:numFmt w:val="bullet"/>
+      <w:lvlText w:val=""/>
+      <w:lvlJc w:val="left"/>
+      <w:pPr>
+        <w:ind w:left="4320" w:hanging="360"/>
+      </w:pPr>
+      <w:rPr>
+        <w:rFonts w:ascii="Wingdings" w:hAnsi="Wingdings" w:hint="default"/>
+      </w:rPr>
+    </w:lvl>
+    <w:lvl w:ilvl="6" w:tplc="04090001" w:tentative="1">
+      <w:start w:val="1"/>
+      <w:numFmt w:val="bullet"/>
+      <w:lvlText w:val=""/>
+      <w:lvlJc w:val="left"/>
+      <w:pPr>
+        <w:ind w:left="5040" w:hanging="360"/>
+      </w:pPr>
+      <w:rPr>
+        <w:rFonts w:ascii="Symbol" w:hAnsi="Symbol" w:hint="default"/>
+      </w:rPr>
+    </w:lvl>
+    <w:lvl w:ilvl="7" w:tplc="04090003" w:tentative="1">
+      <w:start w:val="1"/>
+      <w:numFmt w:val="bullet"/>
+      <w:lvlText w:val="o"/>
+      <w:lvlJc w:val="left"/>
+      <w:pPr>
+        <w:ind w:left="5760" w:hanging="360"/>
+      </w:pPr>
+      <w:rPr>
+        <w:rFonts w:ascii="Courier New" w:hAnsi="Courier New" w:cs="Courier New" w:hint="default"/>
+      </w:rPr>
+    </w:lvl>
+    <w:lvl w:ilvl="8" w:tplc="04090005" w:tentative="1">
+      <w:start w:val="1"/>
+      <w:numFmt w:val="bullet"/>
+      <w:lvlText w:val=""/>
+      <w:lvlJc w:val="left"/>
+      <w:pPr>
+        <w:ind w:left="6480" w:hanging="360"/>
+      </w:pPr>
+      <w:rPr>
+        <w:rFonts w:ascii="Wingdings" w:hAnsi="Wingdings" w:hint="default"/>
+      </w:rPr>
+    </w:lvl>
+  </w:abstractNum>
   <w:num w:numId="1">
     <w:abstractNumId w:val="1"/>
   </w:num>
   <w:num w:numId="2">
     <w:abstractNumId w:val="0"/>
+  </w:num>
+  <w:num w:numId="3">
+    <w:abstractNumId w:val="2"/>
   </w:num>
 </w:numbering>
 </file>
@@ -10806,7 +13549,7 @@
     <w:lsdException w:name="List Table 6 Colorful Accent 6" w:uiPriority="51"/>
     <w:lsdException w:name="List Table 7 Colorful Accent 6" w:uiPriority="52"/>
   </w:latentStyles>
-  <w:style w:type="paragraph" w:default="1" w:styleId="a">
+  <w:style w:type="paragraph" w:default="1" w:styleId="Normal">
     <w:name w:val="Normal"/>
     <w:qFormat/>
     <w:rsid w:val="00DB1349"/>
@@ -10814,13 +13557,13 @@
       <w:spacing w:after="200" w:line="276" w:lineRule="auto"/>
     </w:pPr>
   </w:style>
-  <w:style w:type="character" w:default="1" w:styleId="a0">
+  <w:style w:type="character" w:default="1" w:styleId="DefaultParagraphFont">
     <w:name w:val="Default Paragraph Font"/>
     <w:uiPriority w:val="1"/>
     <w:semiHidden/>
     <w:unhideWhenUsed/>
   </w:style>
-  <w:style w:type="table" w:default="1" w:styleId="a1">
+  <w:style w:type="table" w:default="1" w:styleId="TableNormal">
     <w:name w:val="Normal Table"/>
     <w:uiPriority w:val="99"/>
     <w:semiHidden/>
@@ -10835,15 +13578,15 @@
       </w:tblCellMar>
     </w:tblPr>
   </w:style>
-  <w:style w:type="numbering" w:default="1" w:styleId="a2">
+  <w:style w:type="numbering" w:default="1" w:styleId="NoList">
     <w:name w:val="No List"/>
     <w:uiPriority w:val="99"/>
     <w:semiHidden/>
     <w:unhideWhenUsed/>
   </w:style>
-  <w:style w:type="table" w:styleId="a3">
+  <w:style w:type="table" w:styleId="TableGrid">
     <w:name w:val="Table Grid"/>
-    <w:basedOn w:val="a1"/>
+    <w:basedOn w:val="TableNormal"/>
     <w:uiPriority w:val="59"/>
     <w:rsid w:val="00DB1349"/>
     <w:pPr>
@@ -10860,9 +13603,9 @@
       </w:tblBorders>
     </w:tblPr>
   </w:style>
-  <w:style w:type="paragraph" w:styleId="a4">
+  <w:style w:type="paragraph" w:styleId="ListParagraph">
     <w:name w:val="List Paragraph"/>
-    <w:basedOn w:val="a"/>
+    <w:basedOn w:val="Normal"/>
     <w:uiPriority w:val="34"/>
     <w:qFormat/>
     <w:rsid w:val="00DB1349"/>

</xml_diff>